<commit_message>
Ispravljen Bug oko dodavanja amandmana.
</commit_message>
<xml_diff>
--- a/OWASP_10_9_8.docx
+++ b/OWASP_10_9_8.docx
@@ -1,6 +1,6 @@
 
 <file path=word/document.xml><?xml version="1.0" encoding="utf-8"?>
-<w:document xmlns:wpc="http://schemas.microsoft.com/office/word/2010/wordprocessingCanvas" xmlns:mc="http://schemas.openxmlformats.org/markup-compatibility/2006" xmlns:o="urn:schemas-microsoft-com:office:office" xmlns:r="http://schemas.openxmlformats.org/officeDocument/2006/relationships" xmlns:m="http://schemas.openxmlformats.org/officeDocument/2006/math" xmlns:v="urn:schemas-microsoft-com:vml" xmlns:wp14="http://schemas.microsoft.com/office/word/2010/wordprocessingDrawing" xmlns:wp="http://schemas.openxmlformats.org/drawingml/2006/wordprocessingDrawing" xmlns:w10="urn:schemas-microsoft-com:office:word" xmlns:w="http://schemas.openxmlformats.org/wordprocessingml/2006/main" xmlns:w14="http://schemas.microsoft.com/office/word/2010/wordml" xmlns:w15="http://schemas.microsoft.com/office/word/2012/wordml" xmlns:wpg="http://schemas.microsoft.com/office/word/2010/wordprocessingGroup" xmlns:wpi="http://schemas.microsoft.com/office/word/2010/wordprocessingInk" xmlns:wne="http://schemas.microsoft.com/office/word/2006/wordml" xmlns:wps="http://schemas.microsoft.com/office/word/2010/wordprocessingShape" mc:Ignorable="w14 w15 wp14">
+<w:document xmlns:wpc="http://schemas.microsoft.com/office/word/2010/wordprocessingCanvas" xmlns:mc="http://schemas.openxmlformats.org/markup-compatibility/2006" xmlns:o="urn:schemas-microsoft-com:office:office" xmlns:r="http://schemas.openxmlformats.org/officeDocument/2006/relationships" xmlns:m="http://schemas.openxmlformats.org/officeDocument/2006/math" xmlns:v="urn:schemas-microsoft-com:vml" xmlns:wp14="http://schemas.microsoft.com/office/word/2010/wordprocessingDrawing" xmlns:wp="http://schemas.openxmlformats.org/drawingml/2006/wordprocessingDrawing" xmlns:w10="urn:schemas-microsoft-com:office:word" xmlns:w="http://schemas.openxmlformats.org/wordprocessingml/2006/main" xmlns:w14="http://schemas.microsoft.com/office/word/2010/wordml" xmlns:wpg="http://schemas.microsoft.com/office/word/2010/wordprocessingGroup" xmlns:wpi="http://schemas.microsoft.com/office/word/2010/wordprocessingInk" xmlns:wne="http://schemas.microsoft.com/office/word/2006/wordml" xmlns:wps="http://schemas.microsoft.com/office/word/2010/wordprocessingShape" mc:Ignorable="w14 wp14">
   <w:body>
     <w:p>
       <w:pPr>
@@ -33,13 +33,14 @@
     </w:p>
     <w:p>
       <w:pPr>
-        <w:jc w:val="both"/>
+        <w:jc w:val="center"/>
         <w:rPr>
           <w:rFonts w:ascii="Times New Roman" w:eastAsia="ProximaNova-Regular" w:hAnsi="Times New Roman" w:cs="Times New Roman"/>
           <w:b/>
           <w:color w:val="202729"/>
           <w:sz w:val="28"/>
           <w:szCs w:val="28"/>
+          <w:u w:val="single"/>
         </w:rPr>
       </w:pPr>
       <w:r>
@@ -48,6 +49,7 @@
           <w:b/>
           <w:sz w:val="28"/>
           <w:szCs w:val="28"/>
+          <w:u w:val="single"/>
         </w:rPr>
         <w:t xml:space="preserve">10. </w:t>
       </w:r>
@@ -58,6 +60,7 @@
           <w:color w:val="202729"/>
           <w:sz w:val="28"/>
           <w:szCs w:val="28"/>
+          <w:u w:val="single"/>
         </w:rPr>
         <w:t>Unvalidated redirects and forwards</w:t>
       </w:r>
@@ -174,13 +177,14 @@
     </w:p>
     <w:p>
       <w:pPr>
-        <w:jc w:val="both"/>
+        <w:jc w:val="center"/>
         <w:rPr>
           <w:rFonts w:ascii="Times New Roman" w:eastAsia="ProximaNova-Regular" w:hAnsi="Times New Roman" w:cs="Times New Roman"/>
           <w:b/>
           <w:color w:val="202729"/>
           <w:sz w:val="28"/>
           <w:szCs w:val="28"/>
+          <w:u w:val="single"/>
         </w:rPr>
       </w:pPr>
       <w:r>
@@ -189,6 +193,7 @@
           <w:b/>
           <w:sz w:val="28"/>
           <w:szCs w:val="28"/>
+          <w:u w:val="single"/>
         </w:rPr>
         <w:t xml:space="preserve">9. </w:t>
       </w:r>
@@ -199,6 +204,7 @@
           <w:color w:val="202729"/>
           <w:sz w:val="28"/>
           <w:szCs w:val="28"/>
+          <w:u w:val="single"/>
         </w:rPr>
         <w:t>Using components with known vulnerabilities</w:t>
       </w:r>
@@ -414,6 +420,7 @@
           <w:szCs w:val="20"/>
           <w:shd w:val="clear" w:color="auto" w:fill="FFFFFF"/>
         </w:rPr>
+        <w:lastRenderedPageBreak/>
         <w:t>Četvrti problem je bio propust koji je imao xalan-2.7.1.jar fajl.</w:t>
       </w:r>
       <w:r>
@@ -424,18 +431,7 @@
           <w:szCs w:val="20"/>
           <w:shd w:val="clear" w:color="auto" w:fill="FFFFFF"/>
         </w:rPr>
-        <w:t xml:space="preserve">Problem je bio sa TransformerFactory koji je na nepravilan ograničavao pristup određenim osobinama kada </w:t>
-      </w:r>
-      <w:r>
-        <w:rPr>
-          <w:rFonts w:ascii="Times New Roman" w:hAnsi="Times New Roman" w:cs="Times New Roman"/>
-          <w:color w:val="000000"/>
-          <w:sz w:val="24"/>
-          <w:szCs w:val="20"/>
-          <w:shd w:val="clear" w:color="auto" w:fill="FFFFFF"/>
-        </w:rPr>
-        <w:lastRenderedPageBreak/>
-        <w:t xml:space="preserve">je omogućen FEATURE_SECURE_PROCESSING i na taj način dozvoljavao napadačima da zaobiđu očekivana ograničenja i opterećenja proizvoljne klase ili pristup spoljašnjim resursima uz pomoć : </w:t>
+        <w:t xml:space="preserve">Problem je bio sa TransformerFactory koji je na nepravilan ograničavao pristup određenim osobinama kada je omogućen FEATURE_SECURE_PROCESSING i na taj način dozvoljavao napadačima da zaobiđu očekivana ograničenja i opterećenja proizvoljne klase ili pristup spoljašnjim resursima uz pomoć : </w:t>
       </w:r>
       <w:r>
         <w:rPr>
@@ -630,30 +626,34 @@
           <w:szCs w:val="28"/>
           <w:lang w:val="sr-Latn-RS"/>
         </w:rPr>
-        <w:t xml:space="preserve">Ovaj problem je rešen dodavanjem novije verzije </w:t>
-      </w:r>
+        <w:t>Ovaj problem je rešen dodavanjem novije verzije xalan-2.7.2.jar fajla u kojem je ovaj propust rešen.</w:t>
+      </w:r>
+    </w:p>
+    <w:p>
+      <w:pPr>
+        <w:ind w:left="720"/>
+        <w:jc w:val="both"/>
+        <w:rPr>
+          <w:rFonts w:ascii="Times New Roman" w:eastAsia="ProximaNova-Regular" w:hAnsi="Times New Roman" w:cs="Times New Roman"/>
+          <w:color w:val="202729"/>
+          <w:sz w:val="24"/>
+          <w:szCs w:val="28"/>
+          <w:lang w:val="sr-Latn-RS"/>
+        </w:rPr>
+      </w:pPr>
       <w:bookmarkStart w:id="0" w:name="_GoBack"/>
       <w:bookmarkEnd w:id="0"/>
-      <w:r>
-        <w:rPr>
-          <w:rFonts w:ascii="Times New Roman" w:eastAsia="ProximaNova-Regular" w:hAnsi="Times New Roman" w:cs="Times New Roman"/>
-          <w:color w:val="202729"/>
-          <w:sz w:val="24"/>
-          <w:szCs w:val="28"/>
-          <w:lang w:val="sr-Latn-RS"/>
-        </w:rPr>
-        <w:t>xalan-2.7.2.jar fajla u kojem je ovaj propust rešen.</w:t>
-      </w:r>
-    </w:p>
-    <w:p>
-      <w:pPr>
-        <w:jc w:val="both"/>
+    </w:p>
+    <w:p>
+      <w:pPr>
+        <w:jc w:val="center"/>
         <w:rPr>
           <w:rFonts w:ascii="Times New Roman" w:eastAsia="ProximaNova-Regular" w:hAnsi="Times New Roman" w:cs="Times New Roman"/>
           <w:b/>
           <w:color w:val="202729"/>
           <w:sz w:val="28"/>
           <w:szCs w:val="24"/>
+          <w:u w:val="single"/>
         </w:rPr>
       </w:pPr>
       <w:r>
@@ -663,6 +663,7 @@
           <w:color w:val="202729"/>
           <w:sz w:val="28"/>
           <w:szCs w:val="24"/>
+          <w:u w:val="single"/>
         </w:rPr>
         <w:t>8. Cross-site request forgery</w:t>
       </w:r>
@@ -773,14 +774,854 @@
         </w:rPr>
         <w:t>Kako koristimo Spring kao back-end on ima uključenu CSRF zaštitu u samoj Java konfiguraciji.</w:t>
       </w:r>
-      <w:r>
-        <w:rPr>
-          <w:rFonts w:ascii="Times New Roman" w:eastAsia="ProximaNova-Regular" w:hAnsi="Times New Roman" w:cs="Times New Roman"/>
-          <w:color w:val="202729"/>
-          <w:sz w:val="24"/>
-          <w:szCs w:val="24"/>
-        </w:rPr>
-        <w:t xml:space="preserve"> (OVO JOS PROVERITI)</w:t>
+    </w:p>
+    <w:p>
+      <w:pPr>
+        <w:jc w:val="both"/>
+        <w:rPr>
+          <w:rFonts w:ascii="Times New Roman" w:eastAsia="ProximaNova-Regular" w:hAnsi="Times New Roman" w:cs="Times New Roman"/>
+          <w:color w:val="202729"/>
+          <w:sz w:val="24"/>
+          <w:szCs w:val="24"/>
+        </w:rPr>
+      </w:pPr>
+    </w:p>
+    <w:p>
+      <w:pPr>
+        <w:jc w:val="both"/>
+        <w:rPr>
+          <w:rFonts w:ascii="Times New Roman" w:eastAsia="ProximaNova-Regular" w:hAnsi="Times New Roman" w:cs="Times New Roman"/>
+          <w:color w:val="202729"/>
+          <w:sz w:val="24"/>
+          <w:szCs w:val="24"/>
+        </w:rPr>
+      </w:pPr>
+    </w:p>
+    <w:p>
+      <w:pPr>
+        <w:spacing w:after="0"/>
+        <w:jc w:val="both"/>
+        <w:rPr>
+          <w:rFonts w:ascii="Times New Roman" w:hAnsi="Times New Roman" w:cs="Times New Roman"/>
+          <w:sz w:val="24"/>
+          <w:szCs w:val="32"/>
+        </w:rPr>
+      </w:pPr>
+    </w:p>
+    <w:p>
+      <w:pPr>
+        <w:spacing w:after="0"/>
+        <w:jc w:val="both"/>
+        <w:rPr>
+          <w:rFonts w:ascii="Times New Roman" w:hAnsi="Times New Roman" w:cs="Times New Roman"/>
+          <w:sz w:val="24"/>
+          <w:szCs w:val="32"/>
+        </w:rPr>
+      </w:pPr>
+    </w:p>
+    <w:p>
+      <w:pPr>
+        <w:spacing w:after="0"/>
+        <w:jc w:val="both"/>
+        <w:rPr>
+          <w:rFonts w:ascii="Times New Roman" w:hAnsi="Times New Roman" w:cs="Times New Roman"/>
+          <w:sz w:val="24"/>
+          <w:szCs w:val="32"/>
+        </w:rPr>
+      </w:pPr>
+    </w:p>
+    <w:p>
+      <w:pPr>
+        <w:spacing w:after="0"/>
+        <w:jc w:val="both"/>
+        <w:rPr>
+          <w:rFonts w:ascii="Times New Roman" w:hAnsi="Times New Roman" w:cs="Times New Roman"/>
+          <w:sz w:val="24"/>
+          <w:szCs w:val="32"/>
+        </w:rPr>
+      </w:pPr>
+    </w:p>
+    <w:p>
+      <w:pPr>
+        <w:spacing w:after="0"/>
+        <w:jc w:val="both"/>
+        <w:rPr>
+          <w:rFonts w:ascii="Times New Roman" w:hAnsi="Times New Roman" w:cs="Times New Roman"/>
+          <w:sz w:val="24"/>
+          <w:szCs w:val="32"/>
+        </w:rPr>
+      </w:pPr>
+    </w:p>
+    <w:p>
+      <w:pPr>
+        <w:spacing w:after="0"/>
+        <w:rPr>
+          <w:rFonts w:ascii="Times New Roman" w:hAnsi="Times New Roman" w:cs="Times New Roman"/>
+          <w:sz w:val="24"/>
+          <w:szCs w:val="32"/>
+        </w:rPr>
+      </w:pPr>
+    </w:p>
+    <w:p>
+      <w:pPr>
+        <w:spacing w:after="0"/>
+        <w:rPr>
+          <w:rFonts w:ascii="Times New Roman" w:hAnsi="Times New Roman" w:cs="Times New Roman"/>
+          <w:sz w:val="24"/>
+          <w:szCs w:val="32"/>
+        </w:rPr>
+      </w:pPr>
+    </w:p>
+    <w:p>
+      <w:pPr>
+        <w:jc w:val="center"/>
+        <w:rPr>
+          <w:rFonts w:ascii="Times New Roman" w:hAnsi="Times New Roman" w:cs="Times New Roman"/>
+          <w:b/>
+          <w:sz w:val="28"/>
+          <w:szCs w:val="28"/>
+          <w:u w:val="single"/>
+        </w:rPr>
+      </w:pPr>
+      <w:r>
+        <w:rPr>
+          <w:rFonts w:ascii="Times New Roman" w:hAnsi="Times New Roman" w:cs="Times New Roman"/>
+          <w:b/>
+          <w:sz w:val="28"/>
+          <w:szCs w:val="28"/>
+          <w:u w:val="single"/>
+        </w:rPr>
+        <w:t>6. Sensitive data exposure</w:t>
+      </w:r>
+    </w:p>
+    <w:p>
+      <w:pPr>
+        <w:autoSpaceDE w:val="0"/>
+        <w:autoSpaceDN w:val="0"/>
+        <w:adjustRightInd w:val="0"/>
+        <w:spacing w:after="0" w:line="240" w:lineRule="auto"/>
+        <w:rPr>
+          <w:rFonts w:ascii="Times New Roman" w:eastAsia="ProximaNova-Regular" w:hAnsi="Times New Roman" w:cs="Times New Roman"/>
+          <w:color w:val="202729"/>
+          <w:sz w:val="24"/>
+          <w:szCs w:val="24"/>
+        </w:rPr>
+      </w:pPr>
+      <w:r>
+        <w:rPr>
+          <w:rFonts w:ascii="Times New Roman" w:eastAsia="ProximaNova-Regular" w:hAnsi="Times New Roman" w:cs="Times New Roman"/>
+          <w:b/>
+          <w:color w:val="202729"/>
+          <w:sz w:val="24"/>
+          <w:szCs w:val="28"/>
+        </w:rPr>
+        <w:tab/>
+      </w:r>
+      <w:r>
+        <w:rPr>
+          <w:rFonts w:ascii="Times New Roman" w:eastAsia="ProximaNova-Regular" w:hAnsi="Times New Roman" w:cs="Times New Roman"/>
+          <w:color w:val="202729"/>
+          <w:sz w:val="24"/>
+          <w:szCs w:val="24"/>
+        </w:rPr>
+        <w:t>TLS(HTTPS), digitalno potpisivanje, enkripcija podataka uradjeno.</w:t>
+      </w:r>
+    </w:p>
+    <w:p>
+      <w:pPr>
+        <w:autoSpaceDE w:val="0"/>
+        <w:autoSpaceDN w:val="0"/>
+        <w:adjustRightInd w:val="0"/>
+        <w:spacing w:after="0" w:line="240" w:lineRule="auto"/>
+        <w:rPr>
+          <w:rFonts w:ascii="Times New Roman" w:eastAsia="ProximaNova-Regular" w:hAnsi="Times New Roman" w:cs="Times New Roman"/>
+          <w:color w:val="202729"/>
+          <w:sz w:val="24"/>
+          <w:szCs w:val="24"/>
+        </w:rPr>
+      </w:pPr>
+      <w:r>
+        <w:rPr>
+          <w:rFonts w:ascii="Times New Roman" w:eastAsia="ProximaNova-Regular" w:hAnsi="Times New Roman" w:cs="Times New Roman"/>
+          <w:color w:val="202729"/>
+          <w:sz w:val="24"/>
+          <w:szCs w:val="24"/>
+        </w:rPr>
+        <w:tab/>
+        <w:t>Ovi sigurnosni propusti, koji se javljaju prilikom izlaganja osetljivih podataka, rešeni su tako što je koršćen HTTPS (TLS) protokol, kako bi se obezbedila enkripcija podataka koji se šalju. Što se tiče lozinki koji se čuvaju u bazi, one su heširane i za to je korišćen ALGORITAM.</w:t>
+      </w:r>
+    </w:p>
+    <w:p>
+      <w:pPr>
+        <w:autoSpaceDE w:val="0"/>
+        <w:autoSpaceDN w:val="0"/>
+        <w:adjustRightInd w:val="0"/>
+        <w:spacing w:after="0" w:line="240" w:lineRule="auto"/>
+        <w:rPr>
+          <w:rFonts w:ascii="Times New Roman" w:eastAsia="ProximaNova-Regular" w:hAnsi="Times New Roman" w:cs="Times New Roman"/>
+          <w:color w:val="202729"/>
+          <w:sz w:val="24"/>
+          <w:szCs w:val="24"/>
+        </w:rPr>
+      </w:pPr>
+    </w:p>
+    <w:p>
+      <w:pPr>
+        <w:autoSpaceDE w:val="0"/>
+        <w:autoSpaceDN w:val="0"/>
+        <w:adjustRightInd w:val="0"/>
+        <w:spacing w:after="0" w:line="240" w:lineRule="auto"/>
+        <w:rPr>
+          <w:rFonts w:ascii="Times New Roman" w:eastAsia="ProximaNova-Regular" w:hAnsi="Times New Roman" w:cs="Times New Roman"/>
+          <w:color w:val="202729"/>
+          <w:sz w:val="24"/>
+          <w:szCs w:val="24"/>
+        </w:rPr>
+      </w:pPr>
+      <w:r>
+        <w:rPr>
+          <w:rFonts w:ascii="Times New Roman" w:eastAsia="ProximaNova-Regular" w:hAnsi="Times New Roman" w:cs="Times New Roman"/>
+          <w:color w:val="202729"/>
+          <w:sz w:val="24"/>
+          <w:szCs w:val="24"/>
+        </w:rPr>
+        <w:t>Formirani dokumenti (propis, amandman itd.) koji se čuvaju u bazi, čuvaju se potpisani i enkriptovani, kao još jedan vid rešenja na dati sigurnosni propust. Za to su korišćeni jaki i noviji kriptografski algoritmi.</w:t>
+      </w:r>
+    </w:p>
+    <w:p>
+      <w:pPr>
+        <w:autoSpaceDE w:val="0"/>
+        <w:autoSpaceDN w:val="0"/>
+        <w:adjustRightInd w:val="0"/>
+        <w:spacing w:after="0" w:line="240" w:lineRule="auto"/>
+        <w:rPr>
+          <w:rFonts w:ascii="Times New Roman" w:eastAsia="ProximaNova-Regular" w:hAnsi="Times New Roman" w:cs="Times New Roman"/>
+          <w:color w:val="202729"/>
+          <w:sz w:val="24"/>
+          <w:szCs w:val="24"/>
+        </w:rPr>
+      </w:pPr>
+      <w:r>
+        <w:rPr>
+          <w:rFonts w:ascii="Times New Roman" w:eastAsia="ProximaNova-Regular" w:hAnsi="Times New Roman" w:cs="Times New Roman"/>
+          <w:color w:val="202729"/>
+          <w:sz w:val="24"/>
+          <w:szCs w:val="24"/>
+        </w:rPr>
+        <w:t>Postoje još neke mere zaštite, koje je neophodno uzeti u obzir, a nisu korišćene u ovoj aplikaciji... Na primer, neophodno je isključiti autocomlete u formama kod prikupljanja osetljivih informacija, takođe je neophodno i isključiti keširanje stranica koje sadrže osetljive informacije.</w:t>
+      </w:r>
+    </w:p>
+    <w:p>
+      <w:pPr>
+        <w:autoSpaceDE w:val="0"/>
+        <w:autoSpaceDN w:val="0"/>
+        <w:adjustRightInd w:val="0"/>
+        <w:spacing w:after="0" w:line="240" w:lineRule="auto"/>
+        <w:rPr>
+          <w:rFonts w:ascii="Times New Roman" w:eastAsia="ProximaNova-Regular" w:hAnsi="Times New Roman" w:cs="Times New Roman"/>
+          <w:color w:val="202729"/>
+          <w:sz w:val="24"/>
+          <w:szCs w:val="24"/>
+        </w:rPr>
+      </w:pPr>
+    </w:p>
+    <w:p>
+      <w:pPr>
+        <w:autoSpaceDE w:val="0"/>
+        <w:autoSpaceDN w:val="0"/>
+        <w:adjustRightInd w:val="0"/>
+        <w:spacing w:after="0" w:line="240" w:lineRule="auto"/>
+        <w:rPr>
+          <w:rFonts w:ascii="Times New Roman" w:eastAsia="ProximaNova-Regular" w:hAnsi="Times New Roman" w:cs="Times New Roman"/>
+          <w:color w:val="202729"/>
+          <w:sz w:val="24"/>
+          <w:szCs w:val="24"/>
+        </w:rPr>
+      </w:pPr>
+    </w:p>
+    <w:p>
+      <w:pPr>
+        <w:autoSpaceDE w:val="0"/>
+        <w:autoSpaceDN w:val="0"/>
+        <w:adjustRightInd w:val="0"/>
+        <w:spacing w:after="0" w:line="240" w:lineRule="auto"/>
+        <w:rPr>
+          <w:rFonts w:ascii="Times New Roman" w:eastAsia="ProximaNova-Regular" w:hAnsi="Times New Roman" w:cs="Times New Roman"/>
+          <w:color w:val="202729"/>
+          <w:sz w:val="24"/>
+          <w:szCs w:val="24"/>
+        </w:rPr>
+      </w:pPr>
+    </w:p>
+    <w:p>
+      <w:pPr>
+        <w:jc w:val="center"/>
+        <w:rPr>
+          <w:rFonts w:ascii="Times New Roman" w:hAnsi="Times New Roman" w:cs="Times New Roman"/>
+          <w:b/>
+          <w:sz w:val="28"/>
+          <w:szCs w:val="40"/>
+          <w:u w:val="single"/>
+        </w:rPr>
+      </w:pPr>
+      <w:r>
+        <w:rPr>
+          <w:rFonts w:ascii="Times New Roman" w:hAnsi="Times New Roman" w:cs="Times New Roman"/>
+          <w:b/>
+          <w:sz w:val="28"/>
+          <w:szCs w:val="40"/>
+          <w:u w:val="single"/>
+        </w:rPr>
+        <w:t>5.Security misconfiguration</w:t>
+      </w:r>
+    </w:p>
+    <w:p>
+      <w:pPr>
+        <w:spacing w:after="0"/>
+        <w:jc w:val="both"/>
+        <w:rPr>
+          <w:rFonts w:ascii="Times New Roman" w:hAnsi="Times New Roman" w:cs="Times New Roman"/>
+          <w:sz w:val="24"/>
+          <w:szCs w:val="32"/>
+        </w:rPr>
+      </w:pPr>
+      <w:r>
+        <w:rPr>
+          <w:rFonts w:ascii="Times New Roman" w:hAnsi="Times New Roman" w:cs="Times New Roman"/>
+          <w:sz w:val="24"/>
+          <w:szCs w:val="32"/>
+        </w:rPr>
+        <w:t>Sa obzirom da nećemo postavljati našu aplikaciju da trči na nekom pravom serveru, tj. nećemo je stavljati u konkretnu upotrebu, ova tačka nije neophodna da se uradi.</w:t>
+      </w:r>
+    </w:p>
+    <w:p>
+      <w:pPr>
+        <w:autoSpaceDE w:val="0"/>
+        <w:autoSpaceDN w:val="0"/>
+        <w:adjustRightInd w:val="0"/>
+        <w:spacing w:after="0" w:line="240" w:lineRule="auto"/>
+        <w:rPr>
+          <w:rFonts w:ascii="Times New Roman" w:eastAsia="ProximaNova-Regular" w:hAnsi="Times New Roman" w:cs="Times New Roman"/>
+          <w:color w:val="202729"/>
+          <w:sz w:val="24"/>
+          <w:szCs w:val="24"/>
+        </w:rPr>
+      </w:pPr>
+    </w:p>
+    <w:p>
+      <w:pPr>
+        <w:jc w:val="both"/>
+        <w:rPr>
+          <w:rFonts w:ascii="Times New Roman" w:hAnsi="Times New Roman" w:cs="Times New Roman"/>
+          <w:sz w:val="24"/>
+          <w:szCs w:val="28"/>
+        </w:rPr>
+      </w:pPr>
+    </w:p>
+    <w:p>
+      <w:pPr>
+        <w:jc w:val="center"/>
+        <w:rPr>
+          <w:rFonts w:ascii="Times New Roman" w:eastAsia="ProximaNova-Regular" w:hAnsi="Times New Roman" w:cs="Times New Roman"/>
+          <w:b/>
+          <w:color w:val="202729"/>
+          <w:sz w:val="28"/>
+          <w:szCs w:val="28"/>
+          <w:u w:val="single"/>
+        </w:rPr>
+      </w:pPr>
+      <w:r>
+        <w:rPr>
+          <w:rFonts w:ascii="Times New Roman" w:hAnsi="Times New Roman" w:cs="Times New Roman"/>
+          <w:b/>
+          <w:sz w:val="28"/>
+          <w:szCs w:val="28"/>
+          <w:u w:val="single"/>
+        </w:rPr>
+        <w:t>4. Insecure direct object references</w:t>
+      </w:r>
+    </w:p>
+    <w:p>
+      <w:pPr>
+        <w:autoSpaceDE w:val="0"/>
+        <w:autoSpaceDN w:val="0"/>
+        <w:adjustRightInd w:val="0"/>
+        <w:spacing w:after="0" w:line="240" w:lineRule="auto"/>
+        <w:rPr>
+          <w:rFonts w:ascii="Times New Roman" w:eastAsia="ProximaNova-Regular" w:hAnsi="Times New Roman" w:cs="Times New Roman"/>
+          <w:color w:val="202729"/>
+          <w:sz w:val="24"/>
+          <w:szCs w:val="28"/>
+        </w:rPr>
+      </w:pPr>
+      <w:r>
+        <w:rPr>
+          <w:rFonts w:ascii="Times New Roman" w:eastAsia="ProximaNova-Regular" w:hAnsi="Times New Roman" w:cs="Times New Roman"/>
+          <w:b/>
+          <w:color w:val="202729"/>
+          <w:sz w:val="28"/>
+          <w:szCs w:val="24"/>
+        </w:rPr>
+        <w:tab/>
+      </w:r>
+      <w:r>
+        <w:rPr>
+          <w:rFonts w:ascii="Times New Roman" w:eastAsia="ProximaNova-Regular" w:hAnsi="Times New Roman" w:cs="Times New Roman"/>
+          <w:color w:val="202729"/>
+          <w:sz w:val="24"/>
+          <w:szCs w:val="28"/>
+        </w:rPr>
+        <w:t xml:space="preserve">Postoje dva načina od ove vrste napada. Prvi je da se objekti indirektno referenciraju, a drugi da se objekti direktno referenciraju uz proveru prava pristupa. Naš način odbrane od ovog napada jeste taj da prilikom svakog pristupa određenom resursu, proveravamo da li je korisnik ulogovan i koja su njegova prava pristupa (dakle, drugi način). </w:t>
+      </w:r>
+    </w:p>
+    <w:p>
+      <w:pPr>
+        <w:autoSpaceDE w:val="0"/>
+        <w:autoSpaceDN w:val="0"/>
+        <w:adjustRightInd w:val="0"/>
+        <w:spacing w:after="0" w:line="240" w:lineRule="auto"/>
+        <w:ind w:firstLine="720"/>
+        <w:rPr>
+          <w:rFonts w:ascii="Times New Roman" w:eastAsia="ProximaNova-Regular" w:hAnsi="Times New Roman" w:cs="Times New Roman"/>
+          <w:color w:val="202729"/>
+          <w:sz w:val="24"/>
+          <w:szCs w:val="28"/>
+        </w:rPr>
+      </w:pPr>
+      <w:r>
+        <w:rPr>
+          <w:rFonts w:ascii="Times New Roman" w:eastAsia="ProximaNova-Regular" w:hAnsi="Times New Roman" w:cs="Times New Roman"/>
+          <w:color w:val="202729"/>
+          <w:sz w:val="24"/>
+          <w:szCs w:val="28"/>
+        </w:rPr>
+        <w:t xml:space="preserve">U datoj aplikaciji, ovo je rešeno tako što je ulogovanom korisniku prikazano samo ono što je njemu predviđeno. Na primer, ulogovan građanin ne može uneti novi propis već može samo vršiti pretragu postojećih propisa, kao i pregled istih, odbornik ne može prihvatati akte itd. Naravno, prava pristupa se proveravaju prilikom svake akcije. Ukoliko ulogovani građanin pokuša da preko URL-a ode na određenu stranicu na kojoj nema prava pristupa, biće redirektovan. </w:t>
+      </w:r>
+    </w:p>
+    <w:p>
+      <w:pPr>
+        <w:autoSpaceDE w:val="0"/>
+        <w:autoSpaceDN w:val="0"/>
+        <w:adjustRightInd w:val="0"/>
+        <w:spacing w:after="0" w:line="240" w:lineRule="auto"/>
+        <w:rPr>
+          <w:rFonts w:ascii="Times New Roman" w:eastAsia="ProximaNova-Regular" w:hAnsi="Times New Roman" w:cs="Times New Roman"/>
+          <w:color w:val="202729"/>
+          <w:sz w:val="24"/>
+          <w:szCs w:val="28"/>
+        </w:rPr>
+      </w:pPr>
+      <w:r>
+        <w:rPr>
+          <w:rFonts w:ascii="Times New Roman" w:eastAsia="ProximaNova-Regular" w:hAnsi="Times New Roman" w:cs="Times New Roman"/>
+          <w:color w:val="202729"/>
+          <w:sz w:val="24"/>
+          <w:szCs w:val="28"/>
+        </w:rPr>
+        <w:tab/>
+        <w:t xml:space="preserve">Provera prava pristupa su konkretno implementirana na front-end-u u html stranicama (šta ulogovani korisnik sme da vidi od funkcionalnosti), kao i u kontrolerima u kojima se proveravaju prava pristupa svaki put pre nego što se izvrši neki servis za dobavljanje podataka na osnovu direktnih referenci (AngularJS). </w:t>
+      </w:r>
+    </w:p>
+    <w:p>
+      <w:pPr>
+        <w:autoSpaceDE w:val="0"/>
+        <w:autoSpaceDN w:val="0"/>
+        <w:adjustRightInd w:val="0"/>
+        <w:spacing w:after="0" w:line="240" w:lineRule="auto"/>
+        <w:rPr>
+          <w:rFonts w:ascii="Times New Roman" w:eastAsia="ProximaNova-Regular" w:hAnsi="Times New Roman" w:cs="Times New Roman"/>
+          <w:color w:val="202729"/>
+          <w:sz w:val="24"/>
+          <w:szCs w:val="28"/>
+        </w:rPr>
+      </w:pPr>
+    </w:p>
+    <w:p>
+      <w:pPr>
+        <w:autoSpaceDE w:val="0"/>
+        <w:autoSpaceDN w:val="0"/>
+        <w:adjustRightInd w:val="0"/>
+        <w:spacing w:after="0" w:line="240" w:lineRule="auto"/>
+        <w:rPr>
+          <w:rFonts w:ascii="Times New Roman" w:eastAsia="ProximaNova-Regular" w:hAnsi="Times New Roman" w:cs="Times New Roman"/>
+          <w:color w:val="202729"/>
+          <w:sz w:val="24"/>
+          <w:szCs w:val="28"/>
+        </w:rPr>
+      </w:pPr>
+    </w:p>
+    <w:p>
+      <w:pPr>
+        <w:autoSpaceDE w:val="0"/>
+        <w:autoSpaceDN w:val="0"/>
+        <w:adjustRightInd w:val="0"/>
+        <w:spacing w:after="0" w:line="240" w:lineRule="auto"/>
+        <w:rPr>
+          <w:rFonts w:ascii="Times New Roman" w:eastAsia="ProximaNova-Regular" w:hAnsi="Times New Roman" w:cs="Times New Roman"/>
+          <w:color w:val="202729"/>
+          <w:sz w:val="24"/>
+          <w:szCs w:val="28"/>
+        </w:rPr>
+      </w:pPr>
+    </w:p>
+    <w:p>
+      <w:pPr>
+        <w:autoSpaceDE w:val="0"/>
+        <w:autoSpaceDN w:val="0"/>
+        <w:adjustRightInd w:val="0"/>
+        <w:spacing w:after="0" w:line="240" w:lineRule="auto"/>
+        <w:rPr>
+          <w:rFonts w:ascii="Times New Roman" w:eastAsia="ProximaNova-Regular" w:hAnsi="Times New Roman" w:cs="Times New Roman"/>
+          <w:color w:val="202729"/>
+          <w:sz w:val="24"/>
+          <w:szCs w:val="28"/>
+        </w:rPr>
+      </w:pPr>
+    </w:p>
+    <w:p>
+      <w:pPr>
+        <w:autoSpaceDE w:val="0"/>
+        <w:autoSpaceDN w:val="0"/>
+        <w:adjustRightInd w:val="0"/>
+        <w:spacing w:after="0" w:line="240" w:lineRule="auto"/>
+        <w:rPr>
+          <w:rFonts w:ascii="Times New Roman" w:eastAsia="ProximaNova-Regular" w:hAnsi="Times New Roman" w:cs="Times New Roman"/>
+          <w:color w:val="202729"/>
+          <w:sz w:val="24"/>
+          <w:szCs w:val="28"/>
+        </w:rPr>
+      </w:pPr>
+    </w:p>
+    <w:p>
+      <w:pPr>
+        <w:autoSpaceDE w:val="0"/>
+        <w:autoSpaceDN w:val="0"/>
+        <w:adjustRightInd w:val="0"/>
+        <w:spacing w:after="0" w:line="240" w:lineRule="auto"/>
+        <w:rPr>
+          <w:rFonts w:ascii="Times New Roman" w:eastAsia="ProximaNova-Regular" w:hAnsi="Times New Roman" w:cs="Times New Roman"/>
+          <w:color w:val="202729"/>
+          <w:sz w:val="24"/>
+          <w:szCs w:val="28"/>
+        </w:rPr>
+      </w:pPr>
+    </w:p>
+    <w:p>
+      <w:pPr>
+        <w:spacing w:after="0"/>
+        <w:rPr>
+          <w:rFonts w:ascii="Times New Roman" w:hAnsi="Times New Roman" w:cs="Times New Roman"/>
+          <w:sz w:val="24"/>
+          <w:szCs w:val="32"/>
+        </w:rPr>
+      </w:pPr>
+    </w:p>
+    <w:p>
+      <w:pPr>
+        <w:spacing w:after="0"/>
+        <w:jc w:val="center"/>
+        <w:rPr>
+          <w:rFonts w:ascii="Times New Roman" w:hAnsi="Times New Roman" w:cs="Times New Roman"/>
+          <w:b/>
+          <w:sz w:val="28"/>
+          <w:szCs w:val="32"/>
+          <w:u w:val="single"/>
+        </w:rPr>
+      </w:pPr>
+      <w:r>
+        <w:rPr>
+          <w:rFonts w:ascii="Times New Roman" w:hAnsi="Times New Roman" w:cs="Times New Roman"/>
+          <w:b/>
+          <w:sz w:val="28"/>
+          <w:szCs w:val="32"/>
+          <w:u w:val="single"/>
+        </w:rPr>
+        <w:t>3.Cross site scripting</w:t>
+      </w:r>
+    </w:p>
+    <w:p>
+      <w:pPr>
+        <w:spacing w:after="0"/>
+        <w:jc w:val="center"/>
+        <w:rPr>
+          <w:rFonts w:ascii="Times New Roman" w:hAnsi="Times New Roman" w:cs="Times New Roman"/>
+          <w:sz w:val="36"/>
+          <w:szCs w:val="32"/>
+          <w:u w:val="single"/>
+        </w:rPr>
+      </w:pPr>
+    </w:p>
+    <w:p>
+      <w:pPr>
+        <w:spacing w:after="0"/>
+        <w:rPr>
+          <w:rFonts w:ascii="Times New Roman" w:hAnsi="Times New Roman" w:cs="Times New Roman"/>
+          <w:sz w:val="24"/>
+          <w:szCs w:val="32"/>
+        </w:rPr>
+      </w:pPr>
+      <w:r>
+        <w:rPr>
+          <w:rFonts w:ascii="Times New Roman" w:hAnsi="Times New Roman" w:cs="Times New Roman"/>
+          <w:sz w:val="24"/>
+          <w:szCs w:val="32"/>
+        </w:rPr>
+        <w:t xml:space="preserve">Ovaj problem je rešen koristeći </w:t>
+      </w:r>
+      <w:hyperlink r:id="rId6" w:history="1">
+        <w:r>
+          <w:rPr>
+            <w:rStyle w:val="Hyperlink"/>
+            <w:rFonts w:ascii="Times New Roman" w:hAnsi="Times New Roman" w:cs="Times New Roman"/>
+            <w:i/>
+            <w:sz w:val="24"/>
+            <w:szCs w:val="32"/>
+          </w:rPr>
+          <w:t>JSOUP</w:t>
+        </w:r>
+      </w:hyperlink>
+      <w:r>
+        <w:rPr>
+          <w:rFonts w:ascii="Times New Roman" w:hAnsi="Times New Roman" w:cs="Times New Roman"/>
+          <w:i/>
+          <w:sz w:val="24"/>
+          <w:szCs w:val="32"/>
+          <w:u w:val="single"/>
+        </w:rPr>
+        <w:t xml:space="preserve"> API</w:t>
+      </w:r>
+      <w:r>
+        <w:rPr>
+          <w:rFonts w:ascii="Times New Roman" w:hAnsi="Times New Roman" w:cs="Times New Roman"/>
+          <w:sz w:val="24"/>
+          <w:szCs w:val="32"/>
+        </w:rPr>
+        <w:t>, koji između ostalog štiti serversku stranu od XSS napada.</w:t>
+      </w:r>
+    </w:p>
+    <w:p>
+      <w:pPr>
+        <w:spacing w:after="0"/>
+        <w:rPr>
+          <w:rFonts w:ascii="Times New Roman" w:hAnsi="Times New Roman" w:cs="Times New Roman"/>
+          <w:sz w:val="24"/>
+          <w:szCs w:val="32"/>
+        </w:rPr>
+      </w:pPr>
+      <w:r>
+        <w:rPr>
+          <w:rFonts w:ascii="Times New Roman" w:hAnsi="Times New Roman" w:cs="Times New Roman"/>
+          <w:sz w:val="24"/>
+          <w:szCs w:val="32"/>
+        </w:rPr>
+        <w:t xml:space="preserve">JSOPU poseduje svoju </w:t>
+      </w:r>
+      <w:r>
+        <w:rPr>
+          <w:rFonts w:ascii="Times New Roman" w:hAnsi="Times New Roman" w:cs="Times New Roman"/>
+          <w:i/>
+          <w:sz w:val="24"/>
+          <w:szCs w:val="32"/>
+        </w:rPr>
+        <w:t>Whitelist-u</w:t>
+      </w:r>
+      <w:r>
+        <w:rPr>
+          <w:rFonts w:ascii="Times New Roman" w:hAnsi="Times New Roman" w:cs="Times New Roman"/>
+          <w:sz w:val="24"/>
+          <w:szCs w:val="32"/>
+        </w:rPr>
+        <w:t>, na osnovu koje dozvoljava ili ne dozvoljava određene HTML tagove.</w:t>
+      </w:r>
+    </w:p>
+    <w:p>
+      <w:pPr>
+        <w:pStyle w:val="HTMLPreformatted"/>
+        <w:shd w:val="clear" w:color="auto" w:fill="E7EBF2"/>
+        <w:spacing w:line="363" w:lineRule="atLeast"/>
+        <w:rPr>
+          <w:rFonts w:ascii="Times New Roman" w:hAnsi="Times New Roman" w:cs="Times New Roman"/>
+          <w:color w:val="192943"/>
+          <w:sz w:val="24"/>
+          <w:szCs w:val="26"/>
+        </w:rPr>
+      </w:pPr>
+      <w:r>
+        <w:rPr>
+          <w:rFonts w:ascii="Times New Roman" w:hAnsi="Times New Roman" w:cs="Times New Roman"/>
+          <w:sz w:val="24"/>
+          <w:szCs w:val="32"/>
+          <w:lang w:val="en-US"/>
+        </w:rPr>
+        <w:t xml:space="preserve">Koristeći metodu </w:t>
+      </w:r>
+      <w:r>
+        <w:rPr>
+          <w:rFonts w:ascii="Times New Roman" w:hAnsi="Times New Roman" w:cs="Times New Roman"/>
+          <w:b/>
+          <w:bCs/>
+          <w:color w:val="192943"/>
+          <w:sz w:val="22"/>
+          <w:szCs w:val="23"/>
+          <w:shd w:val="clear" w:color="auto" w:fill="E7EBF2"/>
+        </w:rPr>
+        <w:t>Jsoup</w:t>
+      </w:r>
+      <w:r>
+        <w:rPr>
+          <w:rFonts w:ascii="Times New Roman" w:hAnsi="Times New Roman" w:cs="Times New Roman"/>
+          <w:color w:val="666600"/>
+          <w:sz w:val="22"/>
+          <w:szCs w:val="23"/>
+          <w:shd w:val="clear" w:color="auto" w:fill="E7EBF2"/>
+        </w:rPr>
+        <w:t>.</w:t>
+      </w:r>
+      <w:r>
+        <w:rPr>
+          <w:rFonts w:ascii="Times New Roman" w:hAnsi="Times New Roman" w:cs="Times New Roman"/>
+          <w:color w:val="192943"/>
+          <w:sz w:val="22"/>
+          <w:szCs w:val="23"/>
+          <w:shd w:val="clear" w:color="auto" w:fill="E7EBF2"/>
+        </w:rPr>
+        <w:t>clean</w:t>
+      </w:r>
+      <w:r>
+        <w:rPr>
+          <w:rFonts w:ascii="Times New Roman" w:hAnsi="Times New Roman" w:cs="Times New Roman"/>
+          <w:color w:val="666600"/>
+          <w:sz w:val="22"/>
+          <w:szCs w:val="23"/>
+          <w:shd w:val="clear" w:color="auto" w:fill="E7EBF2"/>
+        </w:rPr>
+        <w:t>(</w:t>
+      </w:r>
+      <w:r>
+        <w:rPr>
+          <w:rFonts w:ascii="Times New Roman" w:hAnsi="Times New Roman" w:cs="Times New Roman"/>
+          <w:color w:val="192943"/>
+          <w:sz w:val="22"/>
+          <w:szCs w:val="23"/>
+          <w:shd w:val="clear" w:color="auto" w:fill="E7EBF2"/>
+        </w:rPr>
+        <w:t>unsafe</w:t>
+      </w:r>
+      <w:r>
+        <w:rPr>
+          <w:rFonts w:ascii="Times New Roman" w:hAnsi="Times New Roman" w:cs="Times New Roman"/>
+          <w:color w:val="666600"/>
+          <w:sz w:val="22"/>
+          <w:szCs w:val="23"/>
+          <w:shd w:val="clear" w:color="auto" w:fill="E7EBF2"/>
+        </w:rPr>
+        <w:t>,</w:t>
+      </w:r>
+      <w:r>
+        <w:rPr>
+          <w:rFonts w:ascii="Times New Roman" w:hAnsi="Times New Roman" w:cs="Times New Roman"/>
+          <w:color w:val="192943"/>
+          <w:sz w:val="22"/>
+          <w:szCs w:val="23"/>
+          <w:shd w:val="clear" w:color="auto" w:fill="E7EBF2"/>
+        </w:rPr>
+        <w:t xml:space="preserve"> </w:t>
+      </w:r>
+      <w:r>
+        <w:rPr>
+          <w:rFonts w:ascii="Times New Roman" w:hAnsi="Times New Roman" w:cs="Times New Roman"/>
+          <w:b/>
+          <w:bCs/>
+          <w:color w:val="192943"/>
+          <w:sz w:val="22"/>
+          <w:szCs w:val="23"/>
+          <w:shd w:val="clear" w:color="auto" w:fill="E7EBF2"/>
+        </w:rPr>
+        <w:t>Whitelist</w:t>
+      </w:r>
+      <w:r>
+        <w:rPr>
+          <w:rFonts w:ascii="Times New Roman" w:hAnsi="Times New Roman" w:cs="Times New Roman"/>
+          <w:color w:val="666600"/>
+          <w:sz w:val="22"/>
+          <w:szCs w:val="23"/>
+          <w:shd w:val="clear" w:color="auto" w:fill="E7EBF2"/>
+        </w:rPr>
+        <w:t>.</w:t>
+      </w:r>
+      <w:r>
+        <w:rPr>
+          <w:rFonts w:ascii="Times New Roman" w:hAnsi="Times New Roman" w:cs="Times New Roman"/>
+          <w:color w:val="192943"/>
+          <w:sz w:val="22"/>
+          <w:szCs w:val="23"/>
+          <w:shd w:val="clear" w:color="auto" w:fill="E7EBF2"/>
+        </w:rPr>
+        <w:t>basic</w:t>
+      </w:r>
+      <w:r>
+        <w:rPr>
+          <w:rFonts w:ascii="Times New Roman" w:hAnsi="Times New Roman" w:cs="Times New Roman"/>
+          <w:color w:val="666600"/>
+          <w:sz w:val="22"/>
+          <w:szCs w:val="23"/>
+          <w:shd w:val="clear" w:color="auto" w:fill="E7EBF2"/>
+        </w:rPr>
+        <w:t>());</w:t>
+      </w:r>
+    </w:p>
+    <w:p>
+      <w:pPr>
+        <w:spacing w:after="0"/>
+        <w:rPr>
+          <w:rFonts w:ascii="Times New Roman" w:hAnsi="Times New Roman" w:cs="Times New Roman"/>
+          <w:sz w:val="24"/>
+          <w:szCs w:val="32"/>
+        </w:rPr>
+      </w:pPr>
+      <w:r>
+        <w:rPr>
+          <w:rFonts w:ascii="Times New Roman" w:hAnsi="Times New Roman" w:cs="Times New Roman"/>
+          <w:sz w:val="24"/>
+          <w:szCs w:val="32"/>
+        </w:rPr>
+        <w:t xml:space="preserve">gde je </w:t>
+      </w:r>
+      <w:r>
+        <w:rPr>
+          <w:rFonts w:ascii="Times New Roman" w:hAnsi="Times New Roman" w:cs="Times New Roman"/>
+          <w:i/>
+          <w:sz w:val="24"/>
+          <w:szCs w:val="32"/>
+        </w:rPr>
+        <w:t>“unsafe”</w:t>
+      </w:r>
+      <w:r>
+        <w:rPr>
+          <w:rFonts w:ascii="Times New Roman" w:hAnsi="Times New Roman" w:cs="Times New Roman"/>
+          <w:sz w:val="24"/>
+          <w:szCs w:val="32"/>
+        </w:rPr>
+        <w:t xml:space="preserve"> string koji potencijalno sadrži opasnu skriptu, rešavamo se bilo kakve opasnosti da se taj string nekako uvuče i izvrši u našoj aplikaciji.</w:t>
+      </w:r>
+    </w:p>
+    <w:p>
+      <w:pPr>
+        <w:jc w:val="both"/>
+        <w:rPr>
+          <w:rFonts w:ascii="Times New Roman" w:eastAsia="ProximaNova-Regular" w:hAnsi="Times New Roman" w:cs="Times New Roman"/>
+          <w:color w:val="202729"/>
+          <w:sz w:val="24"/>
+          <w:szCs w:val="24"/>
+        </w:rPr>
+      </w:pPr>
+      <w:r>
+        <w:rPr>
+          <w:rFonts w:ascii="Times New Roman" w:hAnsi="Times New Roman" w:cs="Times New Roman"/>
+          <w:sz w:val="24"/>
+          <w:szCs w:val="32"/>
+        </w:rPr>
+        <w:t>Ova metoda se koristi svuda gde se dobijaju podaci sa klijenta(login, registracija, pretraga, unos novog propisa, amandmana…), tj. na samom pocetku REST metoda kontrolera za obradu ovakvih podataka.</w:t>
       </w:r>
     </w:p>
     <w:sectPr>
@@ -794,7 +1635,7 @@
 </file>
 
 <file path=word/numbering.xml><?xml version="1.0" encoding="utf-8"?>
-<w:numbering xmlns:wpc="http://schemas.microsoft.com/office/word/2010/wordprocessingCanvas" xmlns:mc="http://schemas.openxmlformats.org/markup-compatibility/2006" xmlns:o="urn:schemas-microsoft-com:office:office" xmlns:r="http://schemas.openxmlformats.org/officeDocument/2006/relationships" xmlns:m="http://schemas.openxmlformats.org/officeDocument/2006/math" xmlns:v="urn:schemas-microsoft-com:vml" xmlns:wp14="http://schemas.microsoft.com/office/word/2010/wordprocessingDrawing" xmlns:wp="http://schemas.openxmlformats.org/drawingml/2006/wordprocessingDrawing" xmlns:w10="urn:schemas-microsoft-com:office:word" xmlns:w="http://schemas.openxmlformats.org/wordprocessingml/2006/main" xmlns:w14="http://schemas.microsoft.com/office/word/2010/wordml" xmlns:w15="http://schemas.microsoft.com/office/word/2012/wordml" xmlns:wpg="http://schemas.microsoft.com/office/word/2010/wordprocessingGroup" xmlns:wpi="http://schemas.microsoft.com/office/word/2010/wordprocessingInk" xmlns:wne="http://schemas.microsoft.com/office/word/2006/wordml" xmlns:wps="http://schemas.microsoft.com/office/word/2010/wordprocessingShape" mc:Ignorable="w14 w15 wp14">
+<w:numbering xmlns:wpc="http://schemas.microsoft.com/office/word/2010/wordprocessingCanvas" xmlns:mc="http://schemas.openxmlformats.org/markup-compatibility/2006" xmlns:o="urn:schemas-microsoft-com:office:office" xmlns:r="http://schemas.openxmlformats.org/officeDocument/2006/relationships" xmlns:m="http://schemas.openxmlformats.org/officeDocument/2006/math" xmlns:v="urn:schemas-microsoft-com:vml" xmlns:wp14="http://schemas.microsoft.com/office/word/2010/wordprocessingDrawing" xmlns:wp="http://schemas.openxmlformats.org/drawingml/2006/wordprocessingDrawing" xmlns:w10="urn:schemas-microsoft-com:office:word" xmlns:w="http://schemas.openxmlformats.org/wordprocessingml/2006/main" xmlns:w14="http://schemas.microsoft.com/office/word/2010/wordml" xmlns:wpg="http://schemas.microsoft.com/office/word/2010/wordprocessingGroup" xmlns:wpi="http://schemas.microsoft.com/office/word/2010/wordprocessingInk" xmlns:wne="http://schemas.microsoft.com/office/word/2006/wordml" xmlns:wps="http://schemas.microsoft.com/office/word/2010/wordprocessingShape" mc:Ignorable="w14 wp14">
   <w:abstractNum w:abstractNumId="0">
     <w:nsid w:val="0B415D54"/>
     <w:multiLevelType w:val="hybridMultilevel"/>
@@ -1120,7 +1961,7 @@
 </file>
 
 <file path=word/styles.xml><?xml version="1.0" encoding="utf-8"?>
-<w:styles xmlns:mc="http://schemas.openxmlformats.org/markup-compatibility/2006" xmlns:r="http://schemas.openxmlformats.org/officeDocument/2006/relationships" xmlns:w="http://schemas.openxmlformats.org/wordprocessingml/2006/main" xmlns:w14="http://schemas.microsoft.com/office/word/2010/wordml" xmlns:w15="http://schemas.microsoft.com/office/word/2012/wordml" mc:Ignorable="w14 w15">
+<w:styles xmlns:mc="http://schemas.openxmlformats.org/markup-compatibility/2006" xmlns:r="http://schemas.openxmlformats.org/officeDocument/2006/relationships" xmlns:w="http://schemas.openxmlformats.org/wordprocessingml/2006/main" xmlns:w14="http://schemas.microsoft.com/office/word/2010/wordml" mc:Ignorable="w14">
   <w:docDefaults>
     <w:rPrDefault>
       <w:rPr>
@@ -1136,378 +1977,144 @@
       </w:pPr>
     </w:pPrDefault>
   </w:docDefaults>
-  <w:latentStyles w:defLockedState="0" w:defUIPriority="99" w:defSemiHidden="0" w:defUnhideWhenUsed="0" w:defQFormat="0" w:count="371">
-    <w:lsdException w:name="Normal" w:uiPriority="0" w:qFormat="1"/>
-    <w:lsdException w:name="heading 1" w:uiPriority="9" w:qFormat="1"/>
-    <w:lsdException w:name="heading 2" w:semiHidden="1" w:uiPriority="9" w:unhideWhenUsed="1" w:qFormat="1"/>
-    <w:lsdException w:name="heading 3" w:semiHidden="1" w:uiPriority="9" w:unhideWhenUsed="1" w:qFormat="1"/>
-    <w:lsdException w:name="heading 4" w:semiHidden="1" w:uiPriority="9" w:unhideWhenUsed="1" w:qFormat="1"/>
-    <w:lsdException w:name="heading 5" w:semiHidden="1" w:uiPriority="9" w:unhideWhenUsed="1" w:qFormat="1"/>
-    <w:lsdException w:name="heading 6" w:semiHidden="1" w:uiPriority="9" w:unhideWhenUsed="1" w:qFormat="1"/>
-    <w:lsdException w:name="heading 7" w:semiHidden="1" w:uiPriority="9" w:unhideWhenUsed="1" w:qFormat="1"/>
-    <w:lsdException w:name="heading 8" w:semiHidden="1" w:uiPriority="9" w:unhideWhenUsed="1" w:qFormat="1"/>
-    <w:lsdException w:name="heading 9" w:semiHidden="1" w:uiPriority="9" w:unhideWhenUsed="1" w:qFormat="1"/>
-    <w:lsdException w:name="index 1" w:semiHidden="1" w:unhideWhenUsed="1"/>
-    <w:lsdException w:name="index 2" w:semiHidden="1" w:unhideWhenUsed="1"/>
-    <w:lsdException w:name="index 3" w:semiHidden="1" w:unhideWhenUsed="1"/>
-    <w:lsdException w:name="index 4" w:semiHidden="1" w:unhideWhenUsed="1"/>
-    <w:lsdException w:name="index 5" w:semiHidden="1" w:unhideWhenUsed="1"/>
-    <w:lsdException w:name="index 6" w:semiHidden="1" w:unhideWhenUsed="1"/>
-    <w:lsdException w:name="index 7" w:semiHidden="1" w:unhideWhenUsed="1"/>
-    <w:lsdException w:name="index 8" w:semiHidden="1" w:unhideWhenUsed="1"/>
-    <w:lsdException w:name="index 9" w:semiHidden="1" w:unhideWhenUsed="1"/>
-    <w:lsdException w:name="toc 1" w:semiHidden="1" w:uiPriority="39" w:unhideWhenUsed="1"/>
-    <w:lsdException w:name="toc 2" w:semiHidden="1" w:uiPriority="39" w:unhideWhenUsed="1"/>
-    <w:lsdException w:name="toc 3" w:semiHidden="1" w:uiPriority="39" w:unhideWhenUsed="1"/>
-    <w:lsdException w:name="toc 4" w:semiHidden="1" w:uiPriority="39" w:unhideWhenUsed="1"/>
-    <w:lsdException w:name="toc 5" w:semiHidden="1" w:uiPriority="39" w:unhideWhenUsed="1"/>
-    <w:lsdException w:name="toc 6" w:semiHidden="1" w:uiPriority="39" w:unhideWhenUsed="1"/>
-    <w:lsdException w:name="toc 7" w:semiHidden="1" w:uiPriority="39" w:unhideWhenUsed="1"/>
-    <w:lsdException w:name="toc 8" w:semiHidden="1" w:uiPriority="39" w:unhideWhenUsed="1"/>
-    <w:lsdException w:name="toc 9" w:semiHidden="1" w:uiPriority="39" w:unhideWhenUsed="1"/>
-    <w:lsdException w:name="Normal Indent" w:semiHidden="1" w:unhideWhenUsed="1"/>
-    <w:lsdException w:name="footnote text" w:semiHidden="1" w:unhideWhenUsed="1"/>
-    <w:lsdException w:name="annotation text" w:semiHidden="1" w:unhideWhenUsed="1"/>
-    <w:lsdException w:name="header" w:semiHidden="1" w:unhideWhenUsed="1"/>
-    <w:lsdException w:name="footer" w:semiHidden="1" w:unhideWhenUsed="1"/>
-    <w:lsdException w:name="index heading" w:semiHidden="1" w:unhideWhenUsed="1"/>
-    <w:lsdException w:name="caption" w:semiHidden="1" w:uiPriority="35" w:unhideWhenUsed="1" w:qFormat="1"/>
-    <w:lsdException w:name="table of figures" w:semiHidden="1" w:unhideWhenUsed="1"/>
-    <w:lsdException w:name="envelope address" w:semiHidden="1" w:unhideWhenUsed="1"/>
-    <w:lsdException w:name="envelope return" w:semiHidden="1" w:unhideWhenUsed="1"/>
-    <w:lsdException w:name="footnote reference" w:semiHidden="1" w:unhideWhenUsed="1"/>
-    <w:lsdException w:name="annotation reference" w:semiHidden="1" w:unhideWhenUsed="1"/>
-    <w:lsdException w:name="line number" w:semiHidden="1" w:unhideWhenUsed="1"/>
-    <w:lsdException w:name="page number" w:semiHidden="1" w:unhideWhenUsed="1"/>
-    <w:lsdException w:name="endnote reference" w:semiHidden="1" w:unhideWhenUsed="1"/>
-    <w:lsdException w:name="endnote text" w:semiHidden="1" w:unhideWhenUsed="1"/>
-    <w:lsdException w:name="table of authorities" w:semiHidden="1" w:unhideWhenUsed="1"/>
-    <w:lsdException w:name="macro" w:semiHidden="1" w:unhideWhenUsed="1"/>
-    <w:lsdException w:name="toa heading" w:semiHidden="1" w:unhideWhenUsed="1"/>
-    <w:lsdException w:name="List" w:semiHidden="1" w:unhideWhenUsed="1"/>
-    <w:lsdException w:name="List Bullet" w:semiHidden="1" w:unhideWhenUsed="1"/>
-    <w:lsdException w:name="List Number" w:semiHidden="1" w:unhideWhenUsed="1"/>
-    <w:lsdException w:name="List 2" w:semiHidden="1" w:unhideWhenUsed="1"/>
-    <w:lsdException w:name="List 3" w:semiHidden="1" w:unhideWhenUsed="1"/>
-    <w:lsdException w:name="List 4" w:semiHidden="1" w:unhideWhenUsed="1"/>
-    <w:lsdException w:name="List 5" w:semiHidden="1" w:unhideWhenUsed="1"/>
-    <w:lsdException w:name="List Bullet 2" w:semiHidden="1" w:unhideWhenUsed="1"/>
-    <w:lsdException w:name="List Bullet 3" w:semiHidden="1" w:unhideWhenUsed="1"/>
-    <w:lsdException w:name="List Bullet 4" w:semiHidden="1" w:unhideWhenUsed="1"/>
-    <w:lsdException w:name="List Bullet 5" w:semiHidden="1" w:unhideWhenUsed="1"/>
-    <w:lsdException w:name="List Number 2" w:semiHidden="1" w:unhideWhenUsed="1"/>
-    <w:lsdException w:name="List Number 3" w:semiHidden="1" w:unhideWhenUsed="1"/>
-    <w:lsdException w:name="List Number 4" w:semiHidden="1" w:unhideWhenUsed="1"/>
-    <w:lsdException w:name="List Number 5" w:semiHidden="1" w:unhideWhenUsed="1"/>
-    <w:lsdException w:name="Title" w:uiPriority="10" w:qFormat="1"/>
-    <w:lsdException w:name="Closing" w:semiHidden="1" w:unhideWhenUsed="1"/>
-    <w:lsdException w:name="Signature" w:semiHidden="1" w:unhideWhenUsed="1"/>
-    <w:lsdException w:name="Default Paragraph Font" w:semiHidden="1" w:uiPriority="1" w:unhideWhenUsed="1"/>
-    <w:lsdException w:name="Body Text" w:semiHidden="1" w:unhideWhenUsed="1"/>
-    <w:lsdException w:name="Body Text Indent" w:semiHidden="1" w:unhideWhenUsed="1"/>
-    <w:lsdException w:name="List Continue" w:semiHidden="1" w:unhideWhenUsed="1"/>
-    <w:lsdException w:name="List Continue 2" w:semiHidden="1" w:unhideWhenUsed="1"/>
-    <w:lsdException w:name="List Continue 3" w:semiHidden="1" w:unhideWhenUsed="1"/>
-    <w:lsdException w:name="List Continue 4" w:semiHidden="1" w:unhideWhenUsed="1"/>
-    <w:lsdException w:name="List Continue 5" w:semiHidden="1" w:unhideWhenUsed="1"/>
-    <w:lsdException w:name="Message Header" w:semiHidden="1" w:unhideWhenUsed="1"/>
-    <w:lsdException w:name="Subtitle" w:uiPriority="11" w:qFormat="1"/>
-    <w:lsdException w:name="Salutation" w:semiHidden="1" w:unhideWhenUsed="1"/>
-    <w:lsdException w:name="Date" w:semiHidden="1" w:unhideWhenUsed="1"/>
-    <w:lsdException w:name="Body Text First Indent" w:semiHidden="1" w:unhideWhenUsed="1"/>
-    <w:lsdException w:name="Body Text First Indent 2" w:semiHidden="1" w:unhideWhenUsed="1"/>
-    <w:lsdException w:name="Note Heading" w:semiHidden="1" w:unhideWhenUsed="1"/>
-    <w:lsdException w:name="Body Text 2" w:semiHidden="1" w:unhideWhenUsed="1"/>
-    <w:lsdException w:name="Body Text 3" w:semiHidden="1" w:unhideWhenUsed="1"/>
-    <w:lsdException w:name="Body Text Indent 2" w:semiHidden="1" w:unhideWhenUsed="1"/>
-    <w:lsdException w:name="Body Text Indent 3" w:semiHidden="1" w:unhideWhenUsed="1"/>
-    <w:lsdException w:name="Block Text" w:semiHidden="1" w:unhideWhenUsed="1"/>
-    <w:lsdException w:name="Hyperlink" w:semiHidden="1" w:unhideWhenUsed="1"/>
-    <w:lsdException w:name="FollowedHyperlink" w:semiHidden="1" w:unhideWhenUsed="1"/>
-    <w:lsdException w:name="Strong" w:uiPriority="22" w:qFormat="1"/>
-    <w:lsdException w:name="Emphasis" w:uiPriority="20" w:qFormat="1"/>
-    <w:lsdException w:name="Document Map" w:semiHidden="1" w:unhideWhenUsed="1"/>
-    <w:lsdException w:name="Plain Text" w:semiHidden="1" w:unhideWhenUsed="1"/>
-    <w:lsdException w:name="E-mail Signature" w:semiHidden="1" w:unhideWhenUsed="1"/>
-    <w:lsdException w:name="HTML Top of Form" w:semiHidden="1" w:unhideWhenUsed="1"/>
-    <w:lsdException w:name="HTML Bottom of Form" w:semiHidden="1" w:unhideWhenUsed="1"/>
-    <w:lsdException w:name="Normal (Web)" w:semiHidden="1" w:unhideWhenUsed="1"/>
-    <w:lsdException w:name="HTML Acronym" w:semiHidden="1" w:unhideWhenUsed="1"/>
-    <w:lsdException w:name="HTML Address" w:semiHidden="1" w:unhideWhenUsed="1"/>
-    <w:lsdException w:name="HTML Cite" w:semiHidden="1" w:unhideWhenUsed="1"/>
-    <w:lsdException w:name="HTML Code" w:semiHidden="1" w:unhideWhenUsed="1"/>
-    <w:lsdException w:name="HTML Definition" w:semiHidden="1" w:unhideWhenUsed="1"/>
-    <w:lsdException w:name="HTML Keyboard" w:semiHidden="1" w:unhideWhenUsed="1"/>
-    <w:lsdException w:name="HTML Preformatted" w:semiHidden="1" w:unhideWhenUsed="1"/>
-    <w:lsdException w:name="HTML Sample" w:semiHidden="1" w:unhideWhenUsed="1"/>
-    <w:lsdException w:name="HTML Typewriter" w:semiHidden="1" w:unhideWhenUsed="1"/>
-    <w:lsdException w:name="HTML Variable" w:semiHidden="1" w:unhideWhenUsed="1"/>
-    <w:lsdException w:name="Normal Table" w:semiHidden="1" w:unhideWhenUsed="1"/>
-    <w:lsdException w:name="annotation subject" w:semiHidden="1" w:unhideWhenUsed="1"/>
-    <w:lsdException w:name="No List" w:semiHidden="1" w:unhideWhenUsed="1"/>
-    <w:lsdException w:name="Outline List 1" w:semiHidden="1" w:unhideWhenUsed="1"/>
-    <w:lsdException w:name="Outline List 2" w:semiHidden="1" w:unhideWhenUsed="1"/>
-    <w:lsdException w:name="Outline List 3" w:semiHidden="1" w:unhideWhenUsed="1"/>
-    <w:lsdException w:name="Table Simple 1" w:semiHidden="1" w:unhideWhenUsed="1"/>
-    <w:lsdException w:name="Table Simple 2" w:semiHidden="1" w:unhideWhenUsed="1"/>
-    <w:lsdException w:name="Table Simple 3" w:semiHidden="1" w:unhideWhenUsed="1"/>
-    <w:lsdException w:name="Table Classic 1" w:semiHidden="1" w:unhideWhenUsed="1"/>
-    <w:lsdException w:name="Table Classic 2" w:semiHidden="1" w:unhideWhenUsed="1"/>
-    <w:lsdException w:name="Table Classic 3" w:semiHidden="1" w:unhideWhenUsed="1"/>
-    <w:lsdException w:name="Table Classic 4" w:semiHidden="1" w:unhideWhenUsed="1"/>
-    <w:lsdException w:name="Table Colorful 1" w:semiHidden="1" w:unhideWhenUsed="1"/>
-    <w:lsdException w:name="Table Colorful 2" w:semiHidden="1" w:unhideWhenUsed="1"/>
-    <w:lsdException w:name="Table Colorful 3" w:semiHidden="1" w:unhideWhenUsed="1"/>
-    <w:lsdException w:name="Table Columns 1" w:semiHidden="1" w:unhideWhenUsed="1"/>
-    <w:lsdException w:name="Table Columns 2" w:semiHidden="1" w:unhideWhenUsed="1"/>
-    <w:lsdException w:name="Table Columns 3" w:semiHidden="1" w:unhideWhenUsed="1"/>
-    <w:lsdException w:name="Table Columns 4" w:semiHidden="1" w:unhideWhenUsed="1"/>
-    <w:lsdException w:name="Table Columns 5" w:semiHidden="1" w:unhideWhenUsed="1"/>
-    <w:lsdException w:name="Table Grid 1" w:semiHidden="1" w:unhideWhenUsed="1"/>
-    <w:lsdException w:name="Table Grid 2" w:semiHidden="1" w:unhideWhenUsed="1"/>
-    <w:lsdException w:name="Table Grid 3" w:semiHidden="1" w:unhideWhenUsed="1"/>
-    <w:lsdException w:name="Table Grid 4" w:semiHidden="1" w:unhideWhenUsed="1"/>
-    <w:lsdException w:name="Table Grid 5" w:semiHidden="1" w:unhideWhenUsed="1"/>
-    <w:lsdException w:name="Table Grid 6" w:semiHidden="1" w:unhideWhenUsed="1"/>
-    <w:lsdException w:name="Table Grid 7" w:semiHidden="1" w:unhideWhenUsed="1"/>
-    <w:lsdException w:name="Table Grid 8" w:semiHidden="1" w:unhideWhenUsed="1"/>
-    <w:lsdException w:name="Table List 1" w:semiHidden="1" w:unhideWhenUsed="1"/>
-    <w:lsdException w:name="Table List 2" w:semiHidden="1" w:unhideWhenUsed="1"/>
-    <w:lsdException w:name="Table List 3" w:semiHidden="1" w:unhideWhenUsed="1"/>
-    <w:lsdException w:name="Table List 4" w:semiHidden="1" w:unhideWhenUsed="1"/>
-    <w:lsdException w:name="Table List 5" w:semiHidden="1" w:unhideWhenUsed="1"/>
-    <w:lsdException w:name="Table List 6" w:semiHidden="1" w:unhideWhenUsed="1"/>
-    <w:lsdException w:name="Table List 7" w:semiHidden="1" w:unhideWhenUsed="1"/>
-    <w:lsdException w:name="Table List 8" w:semiHidden="1" w:unhideWhenUsed="1"/>
-    <w:lsdException w:name="Table 3D effects 1" w:semiHidden="1" w:unhideWhenUsed="1"/>
-    <w:lsdException w:name="Table 3D effects 2" w:semiHidden="1" w:unhideWhenUsed="1"/>
-    <w:lsdException w:name="Table 3D effects 3" w:semiHidden="1" w:unhideWhenUsed="1"/>
-    <w:lsdException w:name="Table Contemporary" w:semiHidden="1" w:unhideWhenUsed="1"/>
-    <w:lsdException w:name="Table Elegant" w:semiHidden="1" w:unhideWhenUsed="1"/>
-    <w:lsdException w:name="Table Professional" w:semiHidden="1" w:unhideWhenUsed="1"/>
-    <w:lsdException w:name="Table Subtle 1" w:semiHidden="1" w:unhideWhenUsed="1"/>
-    <w:lsdException w:name="Table Subtle 2" w:semiHidden="1" w:unhideWhenUsed="1"/>
-    <w:lsdException w:name="Table Web 1" w:semiHidden="1" w:unhideWhenUsed="1"/>
-    <w:lsdException w:name="Table Web 2" w:semiHidden="1" w:unhideWhenUsed="1"/>
-    <w:lsdException w:name="Table Web 3" w:semiHidden="1" w:unhideWhenUsed="1"/>
-    <w:lsdException w:name="Balloon Text" w:semiHidden="1" w:unhideWhenUsed="1"/>
-    <w:lsdException w:name="Table Grid" w:uiPriority="39"/>
-    <w:lsdException w:name="Table Theme" w:semiHidden="1" w:unhideWhenUsed="1"/>
-    <w:lsdException w:name="Placeholder Text" w:semiHidden="1"/>
-    <w:lsdException w:name="No Spacing" w:uiPriority="1" w:qFormat="1"/>
-    <w:lsdException w:name="Light Shading" w:uiPriority="60"/>
-    <w:lsdException w:name="Light List" w:uiPriority="61"/>
-    <w:lsdException w:name="Light Grid" w:uiPriority="62"/>
-    <w:lsdException w:name="Medium Shading 1" w:uiPriority="63"/>
-    <w:lsdException w:name="Medium Shading 2" w:uiPriority="64"/>
-    <w:lsdException w:name="Medium List 1" w:uiPriority="65"/>
-    <w:lsdException w:name="Medium List 2" w:uiPriority="66"/>
-    <w:lsdException w:name="Medium Grid 1" w:uiPriority="67"/>
-    <w:lsdException w:name="Medium Grid 2" w:uiPriority="68"/>
-    <w:lsdException w:name="Medium Grid 3" w:uiPriority="69"/>
-    <w:lsdException w:name="Dark List" w:uiPriority="70"/>
-    <w:lsdException w:name="Colorful Shading" w:uiPriority="71"/>
-    <w:lsdException w:name="Colorful List" w:uiPriority="72"/>
-    <w:lsdException w:name="Colorful Grid" w:uiPriority="73"/>
-    <w:lsdException w:name="Light Shading Accent 1" w:uiPriority="60"/>
-    <w:lsdException w:name="Light List Accent 1" w:uiPriority="61"/>
-    <w:lsdException w:name="Light Grid Accent 1" w:uiPriority="62"/>
-    <w:lsdException w:name="Medium Shading 1 Accent 1" w:uiPriority="63"/>
-    <w:lsdException w:name="Medium Shading 2 Accent 1" w:uiPriority="64"/>
-    <w:lsdException w:name="Medium List 1 Accent 1" w:uiPriority="65"/>
-    <w:lsdException w:name="Revision" w:semiHidden="1"/>
-    <w:lsdException w:name="List Paragraph" w:uiPriority="34" w:qFormat="1"/>
-    <w:lsdException w:name="Quote" w:uiPriority="29" w:qFormat="1"/>
-    <w:lsdException w:name="Intense Quote" w:uiPriority="30" w:qFormat="1"/>
-    <w:lsdException w:name="Medium List 2 Accent 1" w:uiPriority="66"/>
-    <w:lsdException w:name="Medium Grid 1 Accent 1" w:uiPriority="67"/>
-    <w:lsdException w:name="Medium Grid 2 Accent 1" w:uiPriority="68"/>
-    <w:lsdException w:name="Medium Grid 3 Accent 1" w:uiPriority="69"/>
-    <w:lsdException w:name="Dark List Accent 1" w:uiPriority="70"/>
-    <w:lsdException w:name="Colorful Shading Accent 1" w:uiPriority="71"/>
-    <w:lsdException w:name="Colorful List Accent 1" w:uiPriority="72"/>
-    <w:lsdException w:name="Colorful Grid Accent 1" w:uiPriority="73"/>
-    <w:lsdException w:name="Light Shading Accent 2" w:uiPriority="60"/>
-    <w:lsdException w:name="Light List Accent 2" w:uiPriority="61"/>
-    <w:lsdException w:name="Light Grid Accent 2" w:uiPriority="62"/>
-    <w:lsdException w:name="Medium Shading 1 Accent 2" w:uiPriority="63"/>
-    <w:lsdException w:name="Medium Shading 2 Accent 2" w:uiPriority="64"/>
-    <w:lsdException w:name="Medium List 1 Accent 2" w:uiPriority="65"/>
-    <w:lsdException w:name="Medium List 2 Accent 2" w:uiPriority="66"/>
-    <w:lsdException w:name="Medium Grid 1 Accent 2" w:uiPriority="67"/>
-    <w:lsdException w:name="Medium Grid 2 Accent 2" w:uiPriority="68"/>
-    <w:lsdException w:name="Medium Grid 3 Accent 2" w:uiPriority="69"/>
-    <w:lsdException w:name="Dark List Accent 2" w:uiPriority="70"/>
-    <w:lsdException w:name="Colorful Shading Accent 2" w:uiPriority="71"/>
-    <w:lsdException w:name="Colorful List Accent 2" w:uiPriority="72"/>
-    <w:lsdException w:name="Colorful Grid Accent 2" w:uiPriority="73"/>
-    <w:lsdException w:name="Light Shading Accent 3" w:uiPriority="60"/>
-    <w:lsdException w:name="Light List Accent 3" w:uiPriority="61"/>
-    <w:lsdException w:name="Light Grid Accent 3" w:uiPriority="62"/>
-    <w:lsdException w:name="Medium Shading 1 Accent 3" w:uiPriority="63"/>
-    <w:lsdException w:name="Medium Shading 2 Accent 3" w:uiPriority="64"/>
-    <w:lsdException w:name="Medium List 1 Accent 3" w:uiPriority="65"/>
-    <w:lsdException w:name="Medium List 2 Accent 3" w:uiPriority="66"/>
-    <w:lsdException w:name="Medium Grid 1 Accent 3" w:uiPriority="67"/>
-    <w:lsdException w:name="Medium Grid 2 Accent 3" w:uiPriority="68"/>
-    <w:lsdException w:name="Medium Grid 3 Accent 3" w:uiPriority="69"/>
-    <w:lsdException w:name="Dark List Accent 3" w:uiPriority="70"/>
-    <w:lsdException w:name="Colorful Shading Accent 3" w:uiPriority="71"/>
-    <w:lsdException w:name="Colorful List Accent 3" w:uiPriority="72"/>
-    <w:lsdException w:name="Colorful Grid Accent 3" w:uiPriority="73"/>
-    <w:lsdException w:name="Light Shading Accent 4" w:uiPriority="60"/>
-    <w:lsdException w:name="Light List Accent 4" w:uiPriority="61"/>
-    <w:lsdException w:name="Light Grid Accent 4" w:uiPriority="62"/>
-    <w:lsdException w:name="Medium Shading 1 Accent 4" w:uiPriority="63"/>
-    <w:lsdException w:name="Medium Shading 2 Accent 4" w:uiPriority="64"/>
-    <w:lsdException w:name="Medium List 1 Accent 4" w:uiPriority="65"/>
-    <w:lsdException w:name="Medium List 2 Accent 4" w:uiPriority="66"/>
-    <w:lsdException w:name="Medium Grid 1 Accent 4" w:uiPriority="67"/>
-    <w:lsdException w:name="Medium Grid 2 Accent 4" w:uiPriority="68"/>
-    <w:lsdException w:name="Medium Grid 3 Accent 4" w:uiPriority="69"/>
-    <w:lsdException w:name="Dark List Accent 4" w:uiPriority="70"/>
-    <w:lsdException w:name="Colorful Shading Accent 4" w:uiPriority="71"/>
-    <w:lsdException w:name="Colorful List Accent 4" w:uiPriority="72"/>
-    <w:lsdException w:name="Colorful Grid Accent 4" w:uiPriority="73"/>
-    <w:lsdException w:name="Light Shading Accent 5" w:uiPriority="60"/>
-    <w:lsdException w:name="Light List Accent 5" w:uiPriority="61"/>
-    <w:lsdException w:name="Light Grid Accent 5" w:uiPriority="62"/>
-    <w:lsdException w:name="Medium Shading 1 Accent 5" w:uiPriority="63"/>
-    <w:lsdException w:name="Medium Shading 2 Accent 5" w:uiPriority="64"/>
-    <w:lsdException w:name="Medium List 1 Accent 5" w:uiPriority="65"/>
-    <w:lsdException w:name="Medium List 2 Accent 5" w:uiPriority="66"/>
-    <w:lsdException w:name="Medium Grid 1 Accent 5" w:uiPriority="67"/>
-    <w:lsdException w:name="Medium Grid 2 Accent 5" w:uiPriority="68"/>
-    <w:lsdException w:name="Medium Grid 3 Accent 5" w:uiPriority="69"/>
-    <w:lsdException w:name="Dark List Accent 5" w:uiPriority="70"/>
-    <w:lsdException w:name="Colorful Shading Accent 5" w:uiPriority="71"/>
-    <w:lsdException w:name="Colorful List Accent 5" w:uiPriority="72"/>
-    <w:lsdException w:name="Colorful Grid Accent 5" w:uiPriority="73"/>
-    <w:lsdException w:name="Light Shading Accent 6" w:uiPriority="60"/>
-    <w:lsdException w:name="Light List Accent 6" w:uiPriority="61"/>
-    <w:lsdException w:name="Light Grid Accent 6" w:uiPriority="62"/>
-    <w:lsdException w:name="Medium Shading 1 Accent 6" w:uiPriority="63"/>
-    <w:lsdException w:name="Medium Shading 2 Accent 6" w:uiPriority="64"/>
-    <w:lsdException w:name="Medium List 1 Accent 6" w:uiPriority="65"/>
-    <w:lsdException w:name="Medium List 2 Accent 6" w:uiPriority="66"/>
-    <w:lsdException w:name="Medium Grid 1 Accent 6" w:uiPriority="67"/>
-    <w:lsdException w:name="Medium Grid 2 Accent 6" w:uiPriority="68"/>
-    <w:lsdException w:name="Medium Grid 3 Accent 6" w:uiPriority="69"/>
-    <w:lsdException w:name="Dark List Accent 6" w:uiPriority="70"/>
-    <w:lsdException w:name="Colorful Shading Accent 6" w:uiPriority="71"/>
-    <w:lsdException w:name="Colorful List Accent 6" w:uiPriority="72"/>
-    <w:lsdException w:name="Colorful Grid Accent 6" w:uiPriority="73"/>
-    <w:lsdException w:name="Subtle Emphasis" w:uiPriority="19" w:qFormat="1"/>
-    <w:lsdException w:name="Intense Emphasis" w:uiPriority="21" w:qFormat="1"/>
-    <w:lsdException w:name="Subtle Reference" w:uiPriority="31" w:qFormat="1"/>
-    <w:lsdException w:name="Intense Reference" w:uiPriority="32" w:qFormat="1"/>
-    <w:lsdException w:name="Book Title" w:uiPriority="33" w:qFormat="1"/>
-    <w:lsdException w:name="Bibliography" w:semiHidden="1" w:uiPriority="37" w:unhideWhenUsed="1"/>
-    <w:lsdException w:name="TOC Heading" w:semiHidden="1" w:uiPriority="39" w:unhideWhenUsed="1" w:qFormat="1"/>
-    <w:lsdException w:name="Plain Table 1" w:uiPriority="41"/>
-    <w:lsdException w:name="Plain Table 2" w:uiPriority="42"/>
-    <w:lsdException w:name="Plain Table 3" w:uiPriority="43"/>
-    <w:lsdException w:name="Plain Table 4" w:uiPriority="44"/>
-    <w:lsdException w:name="Plain Table 5" w:uiPriority="45"/>
-    <w:lsdException w:name="Grid Table Light" w:uiPriority="40"/>
-    <w:lsdException w:name="Grid Table 1 Light" w:uiPriority="46"/>
-    <w:lsdException w:name="Grid Table 2" w:uiPriority="47"/>
-    <w:lsdException w:name="Grid Table 3" w:uiPriority="48"/>
-    <w:lsdException w:name="Grid Table 4" w:uiPriority="49"/>
-    <w:lsdException w:name="Grid Table 5 Dark" w:uiPriority="50"/>
-    <w:lsdException w:name="Grid Table 6 Colorful" w:uiPriority="51"/>
-    <w:lsdException w:name="Grid Table 7 Colorful" w:uiPriority="52"/>
-    <w:lsdException w:name="Grid Table 1 Light Accent 1" w:uiPriority="46"/>
-    <w:lsdException w:name="Grid Table 2 Accent 1" w:uiPriority="47"/>
-    <w:lsdException w:name="Grid Table 3 Accent 1" w:uiPriority="48"/>
-    <w:lsdException w:name="Grid Table 4 Accent 1" w:uiPriority="49"/>
-    <w:lsdException w:name="Grid Table 5 Dark Accent 1" w:uiPriority="50"/>
-    <w:lsdException w:name="Grid Table 6 Colorful Accent 1" w:uiPriority="51"/>
-    <w:lsdException w:name="Grid Table 7 Colorful Accent 1" w:uiPriority="52"/>
-    <w:lsdException w:name="Grid Table 1 Light Accent 2" w:uiPriority="46"/>
-    <w:lsdException w:name="Grid Table 2 Accent 2" w:uiPriority="47"/>
-    <w:lsdException w:name="Grid Table 3 Accent 2" w:uiPriority="48"/>
-    <w:lsdException w:name="Grid Table 4 Accent 2" w:uiPriority="49"/>
-    <w:lsdException w:name="Grid Table 5 Dark Accent 2" w:uiPriority="50"/>
-    <w:lsdException w:name="Grid Table 6 Colorful Accent 2" w:uiPriority="51"/>
-    <w:lsdException w:name="Grid Table 7 Colorful Accent 2" w:uiPriority="52"/>
-    <w:lsdException w:name="Grid Table 1 Light Accent 3" w:uiPriority="46"/>
-    <w:lsdException w:name="Grid Table 2 Accent 3" w:uiPriority="47"/>
-    <w:lsdException w:name="Grid Table 3 Accent 3" w:uiPriority="48"/>
-    <w:lsdException w:name="Grid Table 4 Accent 3" w:uiPriority="49"/>
-    <w:lsdException w:name="Grid Table 5 Dark Accent 3" w:uiPriority="50"/>
-    <w:lsdException w:name="Grid Table 6 Colorful Accent 3" w:uiPriority="51"/>
-    <w:lsdException w:name="Grid Table 7 Colorful Accent 3" w:uiPriority="52"/>
-    <w:lsdException w:name="Grid Table 1 Light Accent 4" w:uiPriority="46"/>
-    <w:lsdException w:name="Grid Table 2 Accent 4" w:uiPriority="47"/>
-    <w:lsdException w:name="Grid Table 3 Accent 4" w:uiPriority="48"/>
-    <w:lsdException w:name="Grid Table 4 Accent 4" w:uiPriority="49"/>
-    <w:lsdException w:name="Grid Table 5 Dark Accent 4" w:uiPriority="50"/>
-    <w:lsdException w:name="Grid Table 6 Colorful Accent 4" w:uiPriority="51"/>
-    <w:lsdException w:name="Grid Table 7 Colorful Accent 4" w:uiPriority="52"/>
-    <w:lsdException w:name="Grid Table 1 Light Accent 5" w:uiPriority="46"/>
-    <w:lsdException w:name="Grid Table 2 Accent 5" w:uiPriority="47"/>
-    <w:lsdException w:name="Grid Table 3 Accent 5" w:uiPriority="48"/>
-    <w:lsdException w:name="Grid Table 4 Accent 5" w:uiPriority="49"/>
-    <w:lsdException w:name="Grid Table 5 Dark Accent 5" w:uiPriority="50"/>
-    <w:lsdException w:name="Grid Table 6 Colorful Accent 5" w:uiPriority="51"/>
-    <w:lsdException w:name="Grid Table 7 Colorful Accent 5" w:uiPriority="52"/>
-    <w:lsdException w:name="Grid Table 1 Light Accent 6" w:uiPriority="46"/>
-    <w:lsdException w:name="Grid Table 2 Accent 6" w:uiPriority="47"/>
-    <w:lsdException w:name="Grid Table 3 Accent 6" w:uiPriority="48"/>
-    <w:lsdException w:name="Grid Table 4 Accent 6" w:uiPriority="49"/>
-    <w:lsdException w:name="Grid Table 5 Dark Accent 6" w:uiPriority="50"/>
-    <w:lsdException w:name="Grid Table 6 Colorful Accent 6" w:uiPriority="51"/>
-    <w:lsdException w:name="Grid Table 7 Colorful Accent 6" w:uiPriority="52"/>
-    <w:lsdException w:name="List Table 1 Light" w:uiPriority="46"/>
-    <w:lsdException w:name="List Table 2" w:uiPriority="47"/>
-    <w:lsdException w:name="List Table 3" w:uiPriority="48"/>
-    <w:lsdException w:name="List Table 4" w:uiPriority="49"/>
-    <w:lsdException w:name="List Table 5 Dark" w:uiPriority="50"/>
-    <w:lsdException w:name="List Table 6 Colorful" w:uiPriority="51"/>
-    <w:lsdException w:name="List Table 7 Colorful" w:uiPriority="52"/>
-    <w:lsdException w:name="List Table 1 Light Accent 1" w:uiPriority="46"/>
-    <w:lsdException w:name="List Table 2 Accent 1" w:uiPriority="47"/>
-    <w:lsdException w:name="List Table 3 Accent 1" w:uiPriority="48"/>
-    <w:lsdException w:name="List Table 4 Accent 1" w:uiPriority="49"/>
-    <w:lsdException w:name="List Table 5 Dark Accent 1" w:uiPriority="50"/>
-    <w:lsdException w:name="List Table 6 Colorful Accent 1" w:uiPriority="51"/>
-    <w:lsdException w:name="List Table 7 Colorful Accent 1" w:uiPriority="52"/>
-    <w:lsdException w:name="List Table 1 Light Accent 2" w:uiPriority="46"/>
-    <w:lsdException w:name="List Table 2 Accent 2" w:uiPriority="47"/>
-    <w:lsdException w:name="List Table 3 Accent 2" w:uiPriority="48"/>
-    <w:lsdException w:name="List Table 4 Accent 2" w:uiPriority="49"/>
-    <w:lsdException w:name="List Table 5 Dark Accent 2" w:uiPriority="50"/>
-    <w:lsdException w:name="List Table 6 Colorful Accent 2" w:uiPriority="51"/>
-    <w:lsdException w:name="List Table 7 Colorful Accent 2" w:uiPriority="52"/>
-    <w:lsdException w:name="List Table 1 Light Accent 3" w:uiPriority="46"/>
-    <w:lsdException w:name="List Table 2 Accent 3" w:uiPriority="47"/>
-    <w:lsdException w:name="List Table 3 Accent 3" w:uiPriority="48"/>
-    <w:lsdException w:name="List Table 4 Accent 3" w:uiPriority="49"/>
-    <w:lsdException w:name="List Table 5 Dark Accent 3" w:uiPriority="50"/>
-    <w:lsdException w:name="List Table 6 Colorful Accent 3" w:uiPriority="51"/>
-    <w:lsdException w:name="List Table 7 Colorful Accent 3" w:uiPriority="52"/>
-    <w:lsdException w:name="List Table 1 Light Accent 4" w:uiPriority="46"/>
-    <w:lsdException w:name="List Table 2 Accent 4" w:uiPriority="47"/>
-    <w:lsdException w:name="List Table 3 Accent 4" w:uiPriority="48"/>
-    <w:lsdException w:name="List Table 4 Accent 4" w:uiPriority="49"/>
-    <w:lsdException w:name="List Table 5 Dark Accent 4" w:uiPriority="50"/>
-    <w:lsdException w:name="List Table 6 Colorful Accent 4" w:uiPriority="51"/>
-    <w:lsdException w:name="List Table 7 Colorful Accent 4" w:uiPriority="52"/>
-    <w:lsdException w:name="List Table 1 Light Accent 5" w:uiPriority="46"/>
-    <w:lsdException w:name="List Table 2 Accent 5" w:uiPriority="47"/>
-    <w:lsdException w:name="List Table 3 Accent 5" w:uiPriority="48"/>
-    <w:lsdException w:name="List Table 4 Accent 5" w:uiPriority="49"/>
-    <w:lsdException w:name="List Table 5 Dark Accent 5" w:uiPriority="50"/>
-    <w:lsdException w:name="List Table 6 Colorful Accent 5" w:uiPriority="51"/>
-    <w:lsdException w:name="List Table 7 Colorful Accent 5" w:uiPriority="52"/>
-    <w:lsdException w:name="List Table 1 Light Accent 6" w:uiPriority="46"/>
-    <w:lsdException w:name="List Table 2 Accent 6" w:uiPriority="47"/>
-    <w:lsdException w:name="List Table 3 Accent 6" w:uiPriority="48"/>
-    <w:lsdException w:name="List Table 4 Accent 6" w:uiPriority="49"/>
-    <w:lsdException w:name="List Table 5 Dark Accent 6" w:uiPriority="50"/>
-    <w:lsdException w:name="List Table 6 Colorful Accent 6" w:uiPriority="51"/>
-    <w:lsdException w:name="List Table 7 Colorful Accent 6" w:uiPriority="52"/>
+  <w:latentStyles w:defLockedState="0" w:defUIPriority="99" w:defSemiHidden="1" w:defUnhideWhenUsed="1" w:defQFormat="0" w:count="267">
+    <w:lsdException w:name="Normal" w:semiHidden="0" w:uiPriority="0" w:unhideWhenUsed="0" w:qFormat="1"/>
+    <w:lsdException w:name="heading 1" w:semiHidden="0" w:uiPriority="9" w:unhideWhenUsed="0" w:qFormat="1"/>
+    <w:lsdException w:name="heading 2" w:uiPriority="9" w:qFormat="1"/>
+    <w:lsdException w:name="heading 3" w:uiPriority="9" w:qFormat="1"/>
+    <w:lsdException w:name="heading 4" w:uiPriority="9" w:qFormat="1"/>
+    <w:lsdException w:name="heading 5" w:uiPriority="9" w:qFormat="1"/>
+    <w:lsdException w:name="heading 6" w:uiPriority="9" w:qFormat="1"/>
+    <w:lsdException w:name="heading 7" w:uiPriority="9" w:qFormat="1"/>
+    <w:lsdException w:name="heading 8" w:uiPriority="9" w:qFormat="1"/>
+    <w:lsdException w:name="heading 9" w:uiPriority="9" w:qFormat="1"/>
+    <w:lsdException w:name="toc 1" w:uiPriority="39"/>
+    <w:lsdException w:name="toc 2" w:uiPriority="39"/>
+    <w:lsdException w:name="toc 3" w:uiPriority="39"/>
+    <w:lsdException w:name="toc 4" w:uiPriority="39"/>
+    <w:lsdException w:name="toc 5" w:uiPriority="39"/>
+    <w:lsdException w:name="toc 6" w:uiPriority="39"/>
+    <w:lsdException w:name="toc 7" w:uiPriority="39"/>
+    <w:lsdException w:name="toc 8" w:uiPriority="39"/>
+    <w:lsdException w:name="toc 9" w:uiPriority="39"/>
+    <w:lsdException w:name="caption" w:uiPriority="35" w:qFormat="1"/>
+    <w:lsdException w:name="Title" w:semiHidden="0" w:uiPriority="10" w:unhideWhenUsed="0" w:qFormat="1"/>
+    <w:lsdException w:name="Default Paragraph Font" w:uiPriority="1"/>
+    <w:lsdException w:name="Subtitle" w:semiHidden="0" w:uiPriority="11" w:unhideWhenUsed="0" w:qFormat="1"/>
+    <w:lsdException w:name="Strong" w:semiHidden="0" w:uiPriority="22" w:unhideWhenUsed="0" w:qFormat="1"/>
+    <w:lsdException w:name="Emphasis" w:semiHidden="0" w:uiPriority="20" w:unhideWhenUsed="0" w:qFormat="1"/>
+    <w:lsdException w:name="Table Grid" w:semiHidden="0" w:uiPriority="39" w:unhideWhenUsed="0"/>
+    <w:lsdException w:name="Placeholder Text" w:unhideWhenUsed="0"/>
+    <w:lsdException w:name="No Spacing" w:semiHidden="0" w:uiPriority="1" w:unhideWhenUsed="0" w:qFormat="1"/>
+    <w:lsdException w:name="Light Shading" w:semiHidden="0" w:uiPriority="60" w:unhideWhenUsed="0"/>
+    <w:lsdException w:name="Light List" w:semiHidden="0" w:uiPriority="61" w:unhideWhenUsed="0"/>
+    <w:lsdException w:name="Light Grid" w:semiHidden="0" w:uiPriority="62" w:unhideWhenUsed="0"/>
+    <w:lsdException w:name="Medium Shading 1" w:semiHidden="0" w:uiPriority="63" w:unhideWhenUsed="0"/>
+    <w:lsdException w:name="Medium Shading 2" w:semiHidden="0" w:uiPriority="64" w:unhideWhenUsed="0"/>
+    <w:lsdException w:name="Medium List 1" w:semiHidden="0" w:uiPriority="65" w:unhideWhenUsed="0"/>
+    <w:lsdException w:name="Medium List 2" w:semiHidden="0" w:uiPriority="66" w:unhideWhenUsed="0"/>
+    <w:lsdException w:name="Medium Grid 1" w:semiHidden="0" w:uiPriority="67" w:unhideWhenUsed="0"/>
+    <w:lsdException w:name="Medium Grid 2" w:semiHidden="0" w:uiPriority="68" w:unhideWhenUsed="0"/>
+    <w:lsdException w:name="Medium Grid 3" w:semiHidden="0" w:uiPriority="69" w:unhideWhenUsed="0"/>
+    <w:lsdException w:name="Dark List" w:semiHidden="0" w:uiPriority="70" w:unhideWhenUsed="0"/>
+    <w:lsdException w:name="Colorful Shading" w:semiHidden="0" w:uiPriority="71" w:unhideWhenUsed="0"/>
+    <w:lsdException w:name="Colorful List" w:semiHidden="0" w:uiPriority="72" w:unhideWhenUsed="0"/>
+    <w:lsdException w:name="Colorful Grid" w:semiHidden="0" w:uiPriority="73" w:unhideWhenUsed="0"/>
+    <w:lsdException w:name="Light Shading Accent 1" w:semiHidden="0" w:uiPriority="60" w:unhideWhenUsed="0"/>
+    <w:lsdException w:name="Light List Accent 1" w:semiHidden="0" w:uiPriority="61" w:unhideWhenUsed="0"/>
+    <w:lsdException w:name="Light Grid Accent 1" w:semiHidden="0" w:uiPriority="62" w:unhideWhenUsed="0"/>
+    <w:lsdException w:name="Medium Shading 1 Accent 1" w:semiHidden="0" w:uiPriority="63" w:unhideWhenUsed="0"/>
+    <w:lsdException w:name="Medium Shading 2 Accent 1" w:semiHidden="0" w:uiPriority="64" w:unhideWhenUsed="0"/>
+    <w:lsdException w:name="Medium List 1 Accent 1" w:semiHidden="0" w:uiPriority="65" w:unhideWhenUsed="0"/>
+    <w:lsdException w:name="Revision" w:unhideWhenUsed="0"/>
+    <w:lsdException w:name="List Paragraph" w:semiHidden="0" w:uiPriority="34" w:unhideWhenUsed="0" w:qFormat="1"/>
+    <w:lsdException w:name="Quote" w:semiHidden="0" w:uiPriority="29" w:unhideWhenUsed="0" w:qFormat="1"/>
+    <w:lsdException w:name="Intense Quote" w:semiHidden="0" w:uiPriority="30" w:unhideWhenUsed="0" w:qFormat="1"/>
+    <w:lsdException w:name="Medium List 2 Accent 1" w:semiHidden="0" w:uiPriority="66" w:unhideWhenUsed="0"/>
+    <w:lsdException w:name="Medium Grid 1 Accent 1" w:semiHidden="0" w:uiPriority="67" w:unhideWhenUsed="0"/>
+    <w:lsdException w:name="Medium Grid 2 Accent 1" w:semiHidden="0" w:uiPriority="68" w:unhideWhenUsed="0"/>
+    <w:lsdException w:name="Medium Grid 3 Accent 1" w:semiHidden="0" w:uiPriority="69" w:unhideWhenUsed="0"/>
+    <w:lsdException w:name="Dark List Accent 1" w:semiHidden="0" w:uiPriority="70" w:unhideWhenUsed="0"/>
+    <w:lsdException w:name="Colorful Shading Accent 1" w:semiHidden="0" w:uiPriority="71" w:unhideWhenUsed="0"/>
+    <w:lsdException w:name="Colorful List Accent 1" w:semiHidden="0" w:uiPriority="72" w:unhideWhenUsed="0"/>
+    <w:lsdException w:name="Colorful Grid Accent 1" w:semiHidden="0" w:uiPriority="73" w:unhideWhenUsed="0"/>
+    <w:lsdException w:name="Light Shading Accent 2" w:semiHidden="0" w:uiPriority="60" w:unhideWhenUsed="0"/>
+    <w:lsdException w:name="Light List Accent 2" w:semiHidden="0" w:uiPriority="61" w:unhideWhenUsed="0"/>
+    <w:lsdException w:name="Light Grid Accent 2" w:semiHidden="0" w:uiPriority="62" w:unhideWhenUsed="0"/>
+    <w:lsdException w:name="Medium Shading 1 Accent 2" w:semiHidden="0" w:uiPriority="63" w:unhideWhenUsed="0"/>
+    <w:lsdException w:name="Medium Shading 2 Accent 2" w:semiHidden="0" w:uiPriority="64" w:unhideWhenUsed="0"/>
+    <w:lsdException w:name="Medium List 1 Accent 2" w:semiHidden="0" w:uiPriority="65" w:unhideWhenUsed="0"/>
+    <w:lsdException w:name="Medium List 2 Accent 2" w:semiHidden="0" w:uiPriority="66" w:unhideWhenUsed="0"/>
+    <w:lsdException w:name="Medium Grid 1 Accent 2" w:semiHidden="0" w:uiPriority="67" w:unhideWhenUsed="0"/>
+    <w:lsdException w:name="Medium Grid 2 Accent 2" w:semiHidden="0" w:uiPriority="68" w:unhideWhenUsed="0"/>
+    <w:lsdException w:name="Medium Grid 3 Accent 2" w:semiHidden="0" w:uiPriority="69" w:unhideWhenUsed="0"/>
+    <w:lsdException w:name="Dark List Accent 2" w:semiHidden="0" w:uiPriority="70" w:unhideWhenUsed="0"/>
+    <w:lsdException w:name="Colorful Shading Accent 2" w:semiHidden="0" w:uiPriority="71" w:unhideWhenUsed="0"/>
+    <w:lsdException w:name="Colorful List Accent 2" w:semiHidden="0" w:uiPriority="72" w:unhideWhenUsed="0"/>
+    <w:lsdException w:name="Colorful Grid Accent 2" w:semiHidden="0" w:uiPriority="73" w:unhideWhenUsed="0"/>
+    <w:lsdException w:name="Light Shading Accent 3" w:semiHidden="0" w:uiPriority="60" w:unhideWhenUsed="0"/>
+    <w:lsdException w:name="Light List Accent 3" w:semiHidden="0" w:uiPriority="61" w:unhideWhenUsed="0"/>
+    <w:lsdException w:name="Light Grid Accent 3" w:semiHidden="0" w:uiPriority="62" w:unhideWhenUsed="0"/>
+    <w:lsdException w:name="Medium Shading 1 Accent 3" w:semiHidden="0" w:uiPriority="63" w:unhideWhenUsed="0"/>
+    <w:lsdException w:name="Medium Shading 2 Accent 3" w:semiHidden="0" w:uiPriority="64" w:unhideWhenUsed="0"/>
+    <w:lsdException w:name="Medium List 1 Accent 3" w:semiHidden="0" w:uiPriority="65" w:unhideWhenUsed="0"/>
+    <w:lsdException w:name="Medium List 2 Accent 3" w:semiHidden="0" w:uiPriority="66" w:unhideWhenUsed="0"/>
+    <w:lsdException w:name="Medium Grid 1 Accent 3" w:semiHidden="0" w:uiPriority="67" w:unhideWhenUsed="0"/>
+    <w:lsdException w:name="Medium Grid 2 Accent 3" w:semiHidden="0" w:uiPriority="68" w:unhideWhenUsed="0"/>
+    <w:lsdException w:name="Medium Grid 3 Accent 3" w:semiHidden="0" w:uiPriority="69" w:unhideWhenUsed="0"/>
+    <w:lsdException w:name="Dark List Accent 3" w:semiHidden="0" w:uiPriority="70" w:unhideWhenUsed="0"/>
+    <w:lsdException w:name="Colorful Shading Accent 3" w:semiHidden="0" w:uiPriority="71" w:unhideWhenUsed="0"/>
+    <w:lsdException w:name="Colorful List Accent 3" w:semiHidden="0" w:uiPriority="72" w:unhideWhenUsed="0"/>
+    <w:lsdException w:name="Colorful Grid Accent 3" w:semiHidden="0" w:uiPriority="73" w:unhideWhenUsed="0"/>
+    <w:lsdException w:name="Light Shading Accent 4" w:semiHidden="0" w:uiPriority="60" w:unhideWhenUsed="0"/>
+    <w:lsdException w:name="Light List Accent 4" w:semiHidden="0" w:uiPriority="61" w:unhideWhenUsed="0"/>
+    <w:lsdException w:name="Light Grid Accent 4" w:semiHidden="0" w:uiPriority="62" w:unhideWhenUsed="0"/>
+    <w:lsdException w:name="Medium Shading 1 Accent 4" w:semiHidden="0" w:uiPriority="63" w:unhideWhenUsed="0"/>
+    <w:lsdException w:name="Medium Shading 2 Accent 4" w:semiHidden="0" w:uiPriority="64" w:unhideWhenUsed="0"/>
+    <w:lsdException w:name="Medium List 1 Accent 4" w:semiHidden="0" w:uiPriority="65" w:unhideWhenUsed="0"/>
+    <w:lsdException w:name="Medium List 2 Accent 4" w:semiHidden="0" w:uiPriority="66" w:unhideWhenUsed="0"/>
+    <w:lsdException w:name="Medium Grid 1 Accent 4" w:semiHidden="0" w:uiPriority="67" w:unhideWhenUsed="0"/>
+    <w:lsdException w:name="Medium Grid 2 Accent 4" w:semiHidden="0" w:uiPriority="68" w:unhideWhenUsed="0"/>
+    <w:lsdException w:name="Medium Grid 3 Accent 4" w:semiHidden="0" w:uiPriority="69" w:unhideWhenUsed="0"/>
+    <w:lsdException w:name="Dark List Accent 4" w:semiHidden="0" w:uiPriority="70" w:unhideWhenUsed="0"/>
+    <w:lsdException w:name="Colorful Shading Accent 4" w:semiHidden="0" w:uiPriority="71" w:unhideWhenUsed="0"/>
+    <w:lsdException w:name="Colorful List Accent 4" w:semiHidden="0" w:uiPriority="72" w:unhideWhenUsed="0"/>
+    <w:lsdException w:name="Colorful Grid Accent 4" w:semiHidden="0" w:uiPriority="73" w:unhideWhenUsed="0"/>
+    <w:lsdException w:name="Light Shading Accent 5" w:semiHidden="0" w:uiPriority="60" w:unhideWhenUsed="0"/>
+    <w:lsdException w:name="Light List Accent 5" w:semiHidden="0" w:uiPriority="61" w:unhideWhenUsed="0"/>
+    <w:lsdException w:name="Light Grid Accent 5" w:semiHidden="0" w:uiPriority="62" w:unhideWhenUsed="0"/>
+    <w:lsdException w:name="Medium Shading 1 Accent 5" w:semiHidden="0" w:uiPriority="63" w:unhideWhenUsed="0"/>
+    <w:lsdException w:name="Medium Shading 2 Accent 5" w:semiHidden="0" w:uiPriority="64" w:unhideWhenUsed="0"/>
+    <w:lsdException w:name="Medium List 1 Accent 5" w:semiHidden="0" w:uiPriority="65" w:unhideWhenUsed="0"/>
+    <w:lsdException w:name="Medium List 2 Accent 5" w:semiHidden="0" w:uiPriority="66" w:unhideWhenUsed="0"/>
+    <w:lsdException w:name="Medium Grid 1 Accent 5" w:semiHidden="0" w:uiPriority="67" w:unhideWhenUsed="0"/>
+    <w:lsdException w:name="Medium Grid 2 Accent 5" w:semiHidden="0" w:uiPriority="68" w:unhideWhenUsed="0"/>
+    <w:lsdException w:name="Medium Grid 3 Accent 5" w:semiHidden="0" w:uiPriority="69" w:unhideWhenUsed="0"/>
+    <w:lsdException w:name="Dark List Accent 5" w:semiHidden="0" w:uiPriority="70" w:unhideWhenUsed="0"/>
+    <w:lsdException w:name="Colorful Shading Accent 5" w:semiHidden="0" w:uiPriority="71" w:unhideWhenUsed="0"/>
+    <w:lsdException w:name="Colorful List Accent 5" w:semiHidden="0" w:uiPriority="72" w:unhideWhenUsed="0"/>
+    <w:lsdException w:name="Colorful Grid Accent 5" w:semiHidden="0" w:uiPriority="73" w:unhideWhenUsed="0"/>
+    <w:lsdException w:name="Light Shading Accent 6" w:semiHidden="0" w:uiPriority="60" w:unhideWhenUsed="0"/>
+    <w:lsdException w:name="Light List Accent 6" w:semiHidden="0" w:uiPriority="61" w:unhideWhenUsed="0"/>
+    <w:lsdException w:name="Light Grid Accent 6" w:semiHidden="0" w:uiPriority="62" w:unhideWhenUsed="0"/>
+    <w:lsdException w:name="Medium Shading 1 Accent 6" w:semiHidden="0" w:uiPriority="63" w:unhideWhenUsed="0"/>
+    <w:lsdException w:name="Medium Shading 2 Accent 6" w:semiHidden="0" w:uiPriority="64" w:unhideWhenUsed="0"/>
+    <w:lsdException w:name="Medium List 1 Accent 6" w:semiHidden="0" w:uiPriority="65" w:unhideWhenUsed="0"/>
+    <w:lsdException w:name="Medium List 2 Accent 6" w:semiHidden="0" w:uiPriority="66" w:unhideWhenUsed="0"/>
+    <w:lsdException w:name="Medium Grid 1 Accent 6" w:semiHidden="0" w:uiPriority="67" w:unhideWhenUsed="0"/>
+    <w:lsdException w:name="Medium Grid 2 Accent 6" w:semiHidden="0" w:uiPriority="68" w:unhideWhenUsed="0"/>
+    <w:lsdException w:name="Medium Grid 3 Accent 6" w:semiHidden="0" w:uiPriority="69" w:unhideWhenUsed="0"/>
+    <w:lsdException w:name="Dark List Accent 6" w:semiHidden="0" w:uiPriority="70" w:unhideWhenUsed="0"/>
+    <w:lsdException w:name="Colorful Shading Accent 6" w:semiHidden="0" w:uiPriority="71" w:unhideWhenUsed="0"/>
+    <w:lsdException w:name="Colorful List Accent 6" w:semiHidden="0" w:uiPriority="72" w:unhideWhenUsed="0"/>
+    <w:lsdException w:name="Colorful Grid Accent 6" w:semiHidden="0" w:uiPriority="73" w:unhideWhenUsed="0"/>
+    <w:lsdException w:name="Subtle Emphasis" w:semiHidden="0" w:uiPriority="19" w:unhideWhenUsed="0" w:qFormat="1"/>
+    <w:lsdException w:name="Intense Emphasis" w:semiHidden="0" w:uiPriority="21" w:unhideWhenUsed="0" w:qFormat="1"/>
+    <w:lsdException w:name="Subtle Reference" w:semiHidden="0" w:uiPriority="31" w:unhideWhenUsed="0" w:qFormat="1"/>
+    <w:lsdException w:name="Intense Reference" w:semiHidden="0" w:uiPriority="32" w:unhideWhenUsed="0" w:qFormat="1"/>
+    <w:lsdException w:name="Book Title" w:semiHidden="0" w:uiPriority="33" w:unhideWhenUsed="0" w:qFormat="1"/>
+    <w:lsdException w:name="Bibliography" w:uiPriority="37"/>
+    <w:lsdException w:name="TOC Heading" w:uiPriority="39" w:qFormat="1"/>
   </w:latentStyles>
   <w:style w:type="paragraph" w:default="1" w:styleId="Normal">
     <w:name w:val="Normal"/>
@@ -1550,6 +2157,331 @@
       <w:ind w:left="720"/>
       <w:contextualSpacing/>
     </w:pPr>
+  </w:style>
+  <w:style w:type="character" w:styleId="Hyperlink">
+    <w:name w:val="Hyperlink"/>
+    <w:basedOn w:val="DefaultParagraphFont"/>
+    <w:uiPriority w:val="99"/>
+    <w:semiHidden/>
+    <w:unhideWhenUsed/>
+    <w:rsid w:val="003235EB"/>
+    <w:rPr>
+      <w:color w:val="0563C1" w:themeColor="hyperlink"/>
+      <w:u w:val="single"/>
+    </w:rPr>
+  </w:style>
+  <w:style w:type="paragraph" w:styleId="HTMLPreformatted">
+    <w:name w:val="HTML Preformatted"/>
+    <w:basedOn w:val="Normal"/>
+    <w:link w:val="HTMLPreformattedChar"/>
+    <w:uiPriority w:val="99"/>
+    <w:semiHidden/>
+    <w:unhideWhenUsed/>
+    <w:rsid w:val="003235EB"/>
+    <w:pPr>
+      <w:tabs>
+        <w:tab w:val="left" w:pos="916"/>
+        <w:tab w:val="left" w:pos="1832"/>
+        <w:tab w:val="left" w:pos="2748"/>
+        <w:tab w:val="left" w:pos="3664"/>
+        <w:tab w:val="left" w:pos="4580"/>
+        <w:tab w:val="left" w:pos="5496"/>
+        <w:tab w:val="left" w:pos="6412"/>
+        <w:tab w:val="left" w:pos="7328"/>
+        <w:tab w:val="left" w:pos="8244"/>
+        <w:tab w:val="left" w:pos="9160"/>
+        <w:tab w:val="left" w:pos="10076"/>
+        <w:tab w:val="left" w:pos="10992"/>
+        <w:tab w:val="left" w:pos="11908"/>
+        <w:tab w:val="left" w:pos="12824"/>
+        <w:tab w:val="left" w:pos="13740"/>
+        <w:tab w:val="left" w:pos="14656"/>
+      </w:tabs>
+      <w:spacing w:after="0" w:line="240" w:lineRule="auto"/>
+    </w:pPr>
+    <w:rPr>
+      <w:rFonts w:ascii="Courier New" w:eastAsia="Times New Roman" w:hAnsi="Courier New" w:cs="Courier New"/>
+      <w:sz w:val="20"/>
+      <w:szCs w:val="20"/>
+      <w:lang w:val="sr-Latn-RS" w:eastAsia="sr-Latn-RS"/>
+    </w:rPr>
+  </w:style>
+  <w:style w:type="character" w:customStyle="1" w:styleId="HTMLPreformattedChar">
+    <w:name w:val="HTML Preformatted Char"/>
+    <w:basedOn w:val="DefaultParagraphFont"/>
+    <w:link w:val="HTMLPreformatted"/>
+    <w:uiPriority w:val="99"/>
+    <w:semiHidden/>
+    <w:rsid w:val="003235EB"/>
+    <w:rPr>
+      <w:rFonts w:ascii="Courier New" w:eastAsia="Times New Roman" w:hAnsi="Courier New" w:cs="Courier New"/>
+      <w:sz w:val="20"/>
+      <w:szCs w:val="20"/>
+      <w:lang w:val="sr-Latn-RS" w:eastAsia="sr-Latn-RS"/>
+    </w:rPr>
+  </w:style>
+</w:styles>
+</file>
+
+<file path=word/stylesWithEffects.xml><?xml version="1.0" encoding="utf-8"?>
+<w:styles xmlns:wpc="http://schemas.microsoft.com/office/word/2010/wordprocessingCanvas" xmlns:mc="http://schemas.openxmlformats.org/markup-compatibility/2006" xmlns:o="urn:schemas-microsoft-com:office:office" xmlns:r="http://schemas.openxmlformats.org/officeDocument/2006/relationships" xmlns:m="http://schemas.openxmlformats.org/officeDocument/2006/math" xmlns:v="urn:schemas-microsoft-com:vml" xmlns:wp14="http://schemas.microsoft.com/office/word/2010/wordprocessingDrawing" xmlns:wp="http://schemas.openxmlformats.org/drawingml/2006/wordprocessingDrawing" xmlns:w10="urn:schemas-microsoft-com:office:word" xmlns:w="http://schemas.openxmlformats.org/wordprocessingml/2006/main" xmlns:w14="http://schemas.microsoft.com/office/word/2010/wordml" xmlns:wpg="http://schemas.microsoft.com/office/word/2010/wordprocessingGroup" xmlns:wpi="http://schemas.microsoft.com/office/word/2010/wordprocessingInk" xmlns:wne="http://schemas.microsoft.com/office/word/2006/wordml" xmlns:wps="http://schemas.microsoft.com/office/word/2010/wordprocessingShape" mc:Ignorable="w14 wp14">
+  <w:docDefaults>
+    <w:rPrDefault>
+      <w:rPr>
+        <w:rFonts w:asciiTheme="minorHAnsi" w:eastAsiaTheme="minorHAnsi" w:hAnsiTheme="minorHAnsi" w:cstheme="minorBidi"/>
+        <w:sz w:val="22"/>
+        <w:szCs w:val="22"/>
+        <w:lang w:val="en-US" w:eastAsia="en-US" w:bidi="ar-SA"/>
+      </w:rPr>
+    </w:rPrDefault>
+    <w:pPrDefault>
+      <w:pPr>
+        <w:spacing w:after="160" w:line="259" w:lineRule="auto"/>
+      </w:pPr>
+    </w:pPrDefault>
+  </w:docDefaults>
+  <w:latentStyles w:defLockedState="0" w:defUIPriority="99" w:defSemiHidden="1" w:defUnhideWhenUsed="1" w:defQFormat="0" w:count="267">
+    <w:lsdException w:name="Normal" w:semiHidden="0" w:uiPriority="0" w:unhideWhenUsed="0" w:qFormat="1"/>
+    <w:lsdException w:name="heading 1" w:semiHidden="0" w:uiPriority="9" w:unhideWhenUsed="0" w:qFormat="1"/>
+    <w:lsdException w:name="heading 2" w:uiPriority="9" w:qFormat="1"/>
+    <w:lsdException w:name="heading 3" w:uiPriority="9" w:qFormat="1"/>
+    <w:lsdException w:name="heading 4" w:uiPriority="9" w:qFormat="1"/>
+    <w:lsdException w:name="heading 5" w:uiPriority="9" w:qFormat="1"/>
+    <w:lsdException w:name="heading 6" w:uiPriority="9" w:qFormat="1"/>
+    <w:lsdException w:name="heading 7" w:uiPriority="9" w:qFormat="1"/>
+    <w:lsdException w:name="heading 8" w:uiPriority="9" w:qFormat="1"/>
+    <w:lsdException w:name="heading 9" w:uiPriority="9" w:qFormat="1"/>
+    <w:lsdException w:name="toc 1" w:uiPriority="39"/>
+    <w:lsdException w:name="toc 2" w:uiPriority="39"/>
+    <w:lsdException w:name="toc 3" w:uiPriority="39"/>
+    <w:lsdException w:name="toc 4" w:uiPriority="39"/>
+    <w:lsdException w:name="toc 5" w:uiPriority="39"/>
+    <w:lsdException w:name="toc 6" w:uiPriority="39"/>
+    <w:lsdException w:name="toc 7" w:uiPriority="39"/>
+    <w:lsdException w:name="toc 8" w:uiPriority="39"/>
+    <w:lsdException w:name="toc 9" w:uiPriority="39"/>
+    <w:lsdException w:name="caption" w:uiPriority="35" w:qFormat="1"/>
+    <w:lsdException w:name="Title" w:semiHidden="0" w:uiPriority="10" w:unhideWhenUsed="0" w:qFormat="1"/>
+    <w:lsdException w:name="Default Paragraph Font" w:uiPriority="1"/>
+    <w:lsdException w:name="Subtitle" w:semiHidden="0" w:uiPriority="11" w:unhideWhenUsed="0" w:qFormat="1"/>
+    <w:lsdException w:name="Strong" w:semiHidden="0" w:uiPriority="22" w:unhideWhenUsed="0" w:qFormat="1"/>
+    <w:lsdException w:name="Emphasis" w:semiHidden="0" w:uiPriority="20" w:unhideWhenUsed="0" w:qFormat="1"/>
+    <w:lsdException w:name="Table Grid" w:semiHidden="0" w:uiPriority="39" w:unhideWhenUsed="0"/>
+    <w:lsdException w:name="Placeholder Text" w:unhideWhenUsed="0"/>
+    <w:lsdException w:name="No Spacing" w:semiHidden="0" w:uiPriority="1" w:unhideWhenUsed="0" w:qFormat="1"/>
+    <w:lsdException w:name="Light Shading" w:semiHidden="0" w:uiPriority="60" w:unhideWhenUsed="0"/>
+    <w:lsdException w:name="Light List" w:semiHidden="0" w:uiPriority="61" w:unhideWhenUsed="0"/>
+    <w:lsdException w:name="Light Grid" w:semiHidden="0" w:uiPriority="62" w:unhideWhenUsed="0"/>
+    <w:lsdException w:name="Medium Shading 1" w:semiHidden="0" w:uiPriority="63" w:unhideWhenUsed="0"/>
+    <w:lsdException w:name="Medium Shading 2" w:semiHidden="0" w:uiPriority="64" w:unhideWhenUsed="0"/>
+    <w:lsdException w:name="Medium List 1" w:semiHidden="0" w:uiPriority="65" w:unhideWhenUsed="0"/>
+    <w:lsdException w:name="Medium List 2" w:semiHidden="0" w:uiPriority="66" w:unhideWhenUsed="0"/>
+    <w:lsdException w:name="Medium Grid 1" w:semiHidden="0" w:uiPriority="67" w:unhideWhenUsed="0"/>
+    <w:lsdException w:name="Medium Grid 2" w:semiHidden="0" w:uiPriority="68" w:unhideWhenUsed="0"/>
+    <w:lsdException w:name="Medium Grid 3" w:semiHidden="0" w:uiPriority="69" w:unhideWhenUsed="0"/>
+    <w:lsdException w:name="Dark List" w:semiHidden="0" w:uiPriority="70" w:unhideWhenUsed="0"/>
+    <w:lsdException w:name="Colorful Shading" w:semiHidden="0" w:uiPriority="71" w:unhideWhenUsed="0"/>
+    <w:lsdException w:name="Colorful List" w:semiHidden="0" w:uiPriority="72" w:unhideWhenUsed="0"/>
+    <w:lsdException w:name="Colorful Grid" w:semiHidden="0" w:uiPriority="73" w:unhideWhenUsed="0"/>
+    <w:lsdException w:name="Light Shading Accent 1" w:semiHidden="0" w:uiPriority="60" w:unhideWhenUsed="0"/>
+    <w:lsdException w:name="Light List Accent 1" w:semiHidden="0" w:uiPriority="61" w:unhideWhenUsed="0"/>
+    <w:lsdException w:name="Light Grid Accent 1" w:semiHidden="0" w:uiPriority="62" w:unhideWhenUsed="0"/>
+    <w:lsdException w:name="Medium Shading 1 Accent 1" w:semiHidden="0" w:uiPriority="63" w:unhideWhenUsed="0"/>
+    <w:lsdException w:name="Medium Shading 2 Accent 1" w:semiHidden="0" w:uiPriority="64" w:unhideWhenUsed="0"/>
+    <w:lsdException w:name="Medium List 1 Accent 1" w:semiHidden="0" w:uiPriority="65" w:unhideWhenUsed="0"/>
+    <w:lsdException w:name="Revision" w:unhideWhenUsed="0"/>
+    <w:lsdException w:name="List Paragraph" w:semiHidden="0" w:uiPriority="34" w:unhideWhenUsed="0" w:qFormat="1"/>
+    <w:lsdException w:name="Quote" w:semiHidden="0" w:uiPriority="29" w:unhideWhenUsed="0" w:qFormat="1"/>
+    <w:lsdException w:name="Intense Quote" w:semiHidden="0" w:uiPriority="30" w:unhideWhenUsed="0" w:qFormat="1"/>
+    <w:lsdException w:name="Medium List 2 Accent 1" w:semiHidden="0" w:uiPriority="66" w:unhideWhenUsed="0"/>
+    <w:lsdException w:name="Medium Grid 1 Accent 1" w:semiHidden="0" w:uiPriority="67" w:unhideWhenUsed="0"/>
+    <w:lsdException w:name="Medium Grid 2 Accent 1" w:semiHidden="0" w:uiPriority="68" w:unhideWhenUsed="0"/>
+    <w:lsdException w:name="Medium Grid 3 Accent 1" w:semiHidden="0" w:uiPriority="69" w:unhideWhenUsed="0"/>
+    <w:lsdException w:name="Dark List Accent 1" w:semiHidden="0" w:uiPriority="70" w:unhideWhenUsed="0"/>
+    <w:lsdException w:name="Colorful Shading Accent 1" w:semiHidden="0" w:uiPriority="71" w:unhideWhenUsed="0"/>
+    <w:lsdException w:name="Colorful List Accent 1" w:semiHidden="0" w:uiPriority="72" w:unhideWhenUsed="0"/>
+    <w:lsdException w:name="Colorful Grid Accent 1" w:semiHidden="0" w:uiPriority="73" w:unhideWhenUsed="0"/>
+    <w:lsdException w:name="Light Shading Accent 2" w:semiHidden="0" w:uiPriority="60" w:unhideWhenUsed="0"/>
+    <w:lsdException w:name="Light List Accent 2" w:semiHidden="0" w:uiPriority="61" w:unhideWhenUsed="0"/>
+    <w:lsdException w:name="Light Grid Accent 2" w:semiHidden="0" w:uiPriority="62" w:unhideWhenUsed="0"/>
+    <w:lsdException w:name="Medium Shading 1 Accent 2" w:semiHidden="0" w:uiPriority="63" w:unhideWhenUsed="0"/>
+    <w:lsdException w:name="Medium Shading 2 Accent 2" w:semiHidden="0" w:uiPriority="64" w:unhideWhenUsed="0"/>
+    <w:lsdException w:name="Medium List 1 Accent 2" w:semiHidden="0" w:uiPriority="65" w:unhideWhenUsed="0"/>
+    <w:lsdException w:name="Medium List 2 Accent 2" w:semiHidden="0" w:uiPriority="66" w:unhideWhenUsed="0"/>
+    <w:lsdException w:name="Medium Grid 1 Accent 2" w:semiHidden="0" w:uiPriority="67" w:unhideWhenUsed="0"/>
+    <w:lsdException w:name="Medium Grid 2 Accent 2" w:semiHidden="0" w:uiPriority="68" w:unhideWhenUsed="0"/>
+    <w:lsdException w:name="Medium Grid 3 Accent 2" w:semiHidden="0" w:uiPriority="69" w:unhideWhenUsed="0"/>
+    <w:lsdException w:name="Dark List Accent 2" w:semiHidden="0" w:uiPriority="70" w:unhideWhenUsed="0"/>
+    <w:lsdException w:name="Colorful Shading Accent 2" w:semiHidden="0" w:uiPriority="71" w:unhideWhenUsed="0"/>
+    <w:lsdException w:name="Colorful List Accent 2" w:semiHidden="0" w:uiPriority="72" w:unhideWhenUsed="0"/>
+    <w:lsdException w:name="Colorful Grid Accent 2" w:semiHidden="0" w:uiPriority="73" w:unhideWhenUsed="0"/>
+    <w:lsdException w:name="Light Shading Accent 3" w:semiHidden="0" w:uiPriority="60" w:unhideWhenUsed="0"/>
+    <w:lsdException w:name="Light List Accent 3" w:semiHidden="0" w:uiPriority="61" w:unhideWhenUsed="0"/>
+    <w:lsdException w:name="Light Grid Accent 3" w:semiHidden="0" w:uiPriority="62" w:unhideWhenUsed="0"/>
+    <w:lsdException w:name="Medium Shading 1 Accent 3" w:semiHidden="0" w:uiPriority="63" w:unhideWhenUsed="0"/>
+    <w:lsdException w:name="Medium Shading 2 Accent 3" w:semiHidden="0" w:uiPriority="64" w:unhideWhenUsed="0"/>
+    <w:lsdException w:name="Medium List 1 Accent 3" w:semiHidden="0" w:uiPriority="65" w:unhideWhenUsed="0"/>
+    <w:lsdException w:name="Medium List 2 Accent 3" w:semiHidden="0" w:uiPriority="66" w:unhideWhenUsed="0"/>
+    <w:lsdException w:name="Medium Grid 1 Accent 3" w:semiHidden="0" w:uiPriority="67" w:unhideWhenUsed="0"/>
+    <w:lsdException w:name="Medium Grid 2 Accent 3" w:semiHidden="0" w:uiPriority="68" w:unhideWhenUsed="0"/>
+    <w:lsdException w:name="Medium Grid 3 Accent 3" w:semiHidden="0" w:uiPriority="69" w:unhideWhenUsed="0"/>
+    <w:lsdException w:name="Dark List Accent 3" w:semiHidden="0" w:uiPriority="70" w:unhideWhenUsed="0"/>
+    <w:lsdException w:name="Colorful Shading Accent 3" w:semiHidden="0" w:uiPriority="71" w:unhideWhenUsed="0"/>
+    <w:lsdException w:name="Colorful List Accent 3" w:semiHidden="0" w:uiPriority="72" w:unhideWhenUsed="0"/>
+    <w:lsdException w:name="Colorful Grid Accent 3" w:semiHidden="0" w:uiPriority="73" w:unhideWhenUsed="0"/>
+    <w:lsdException w:name="Light Shading Accent 4" w:semiHidden="0" w:uiPriority="60" w:unhideWhenUsed="0"/>
+    <w:lsdException w:name="Light List Accent 4" w:semiHidden="0" w:uiPriority="61" w:unhideWhenUsed="0"/>
+    <w:lsdException w:name="Light Grid Accent 4" w:semiHidden="0" w:uiPriority="62" w:unhideWhenUsed="0"/>
+    <w:lsdException w:name="Medium Shading 1 Accent 4" w:semiHidden="0" w:uiPriority="63" w:unhideWhenUsed="0"/>
+    <w:lsdException w:name="Medium Shading 2 Accent 4" w:semiHidden="0" w:uiPriority="64" w:unhideWhenUsed="0"/>
+    <w:lsdException w:name="Medium List 1 Accent 4" w:semiHidden="0" w:uiPriority="65" w:unhideWhenUsed="0"/>
+    <w:lsdException w:name="Medium List 2 Accent 4" w:semiHidden="0" w:uiPriority="66" w:unhideWhenUsed="0"/>
+    <w:lsdException w:name="Medium Grid 1 Accent 4" w:semiHidden="0" w:uiPriority="67" w:unhideWhenUsed="0"/>
+    <w:lsdException w:name="Medium Grid 2 Accent 4" w:semiHidden="0" w:uiPriority="68" w:unhideWhenUsed="0"/>
+    <w:lsdException w:name="Medium Grid 3 Accent 4" w:semiHidden="0" w:uiPriority="69" w:unhideWhenUsed="0"/>
+    <w:lsdException w:name="Dark List Accent 4" w:semiHidden="0" w:uiPriority="70" w:unhideWhenUsed="0"/>
+    <w:lsdException w:name="Colorful Shading Accent 4" w:semiHidden="0" w:uiPriority="71" w:unhideWhenUsed="0"/>
+    <w:lsdException w:name="Colorful List Accent 4" w:semiHidden="0" w:uiPriority="72" w:unhideWhenUsed="0"/>
+    <w:lsdException w:name="Colorful Grid Accent 4" w:semiHidden="0" w:uiPriority="73" w:unhideWhenUsed="0"/>
+    <w:lsdException w:name="Light Shading Accent 5" w:semiHidden="0" w:uiPriority="60" w:unhideWhenUsed="0"/>
+    <w:lsdException w:name="Light List Accent 5" w:semiHidden="0" w:uiPriority="61" w:unhideWhenUsed="0"/>
+    <w:lsdException w:name="Light Grid Accent 5" w:semiHidden="0" w:uiPriority="62" w:unhideWhenUsed="0"/>
+    <w:lsdException w:name="Medium Shading 1 Accent 5" w:semiHidden="0" w:uiPriority="63" w:unhideWhenUsed="0"/>
+    <w:lsdException w:name="Medium Shading 2 Accent 5" w:semiHidden="0" w:uiPriority="64" w:unhideWhenUsed="0"/>
+    <w:lsdException w:name="Medium List 1 Accent 5" w:semiHidden="0" w:uiPriority="65" w:unhideWhenUsed="0"/>
+    <w:lsdException w:name="Medium List 2 Accent 5" w:semiHidden="0" w:uiPriority="66" w:unhideWhenUsed="0"/>
+    <w:lsdException w:name="Medium Grid 1 Accent 5" w:semiHidden="0" w:uiPriority="67" w:unhideWhenUsed="0"/>
+    <w:lsdException w:name="Medium Grid 2 Accent 5" w:semiHidden="0" w:uiPriority="68" w:unhideWhenUsed="0"/>
+    <w:lsdException w:name="Medium Grid 3 Accent 5" w:semiHidden="0" w:uiPriority="69" w:unhideWhenUsed="0"/>
+    <w:lsdException w:name="Dark List Accent 5" w:semiHidden="0" w:uiPriority="70" w:unhideWhenUsed="0"/>
+    <w:lsdException w:name="Colorful Shading Accent 5" w:semiHidden="0" w:uiPriority="71" w:unhideWhenUsed="0"/>
+    <w:lsdException w:name="Colorful List Accent 5" w:semiHidden="0" w:uiPriority="72" w:unhideWhenUsed="0"/>
+    <w:lsdException w:name="Colorful Grid Accent 5" w:semiHidden="0" w:uiPriority="73" w:unhideWhenUsed="0"/>
+    <w:lsdException w:name="Light Shading Accent 6" w:semiHidden="0" w:uiPriority="60" w:unhideWhenUsed="0"/>
+    <w:lsdException w:name="Light List Accent 6" w:semiHidden="0" w:uiPriority="61" w:unhideWhenUsed="0"/>
+    <w:lsdException w:name="Light Grid Accent 6" w:semiHidden="0" w:uiPriority="62" w:unhideWhenUsed="0"/>
+    <w:lsdException w:name="Medium Shading 1 Accent 6" w:semiHidden="0" w:uiPriority="63" w:unhideWhenUsed="0"/>
+    <w:lsdException w:name="Medium Shading 2 Accent 6" w:semiHidden="0" w:uiPriority="64" w:unhideWhenUsed="0"/>
+    <w:lsdException w:name="Medium List 1 Accent 6" w:semiHidden="0" w:uiPriority="65" w:unhideWhenUsed="0"/>
+    <w:lsdException w:name="Medium List 2 Accent 6" w:semiHidden="0" w:uiPriority="66" w:unhideWhenUsed="0"/>
+    <w:lsdException w:name="Medium Grid 1 Accent 6" w:semiHidden="0" w:uiPriority="67" w:unhideWhenUsed="0"/>
+    <w:lsdException w:name="Medium Grid 2 Accent 6" w:semiHidden="0" w:uiPriority="68" w:unhideWhenUsed="0"/>
+    <w:lsdException w:name="Medium Grid 3 Accent 6" w:semiHidden="0" w:uiPriority="69" w:unhideWhenUsed="0"/>
+    <w:lsdException w:name="Dark List Accent 6" w:semiHidden="0" w:uiPriority="70" w:unhideWhenUsed="0"/>
+    <w:lsdException w:name="Colorful Shading Accent 6" w:semiHidden="0" w:uiPriority="71" w:unhideWhenUsed="0"/>
+    <w:lsdException w:name="Colorful List Accent 6" w:semiHidden="0" w:uiPriority="72" w:unhideWhenUsed="0"/>
+    <w:lsdException w:name="Colorful Grid Accent 6" w:semiHidden="0" w:uiPriority="73" w:unhideWhenUsed="0"/>
+    <w:lsdException w:name="Subtle Emphasis" w:semiHidden="0" w:uiPriority="19" w:unhideWhenUsed="0" w:qFormat="1"/>
+    <w:lsdException w:name="Intense Emphasis" w:semiHidden="0" w:uiPriority="21" w:unhideWhenUsed="0" w:qFormat="1"/>
+    <w:lsdException w:name="Subtle Reference" w:semiHidden="0" w:uiPriority="31" w:unhideWhenUsed="0" w:qFormat="1"/>
+    <w:lsdException w:name="Intense Reference" w:semiHidden="0" w:uiPriority="32" w:unhideWhenUsed="0" w:qFormat="1"/>
+    <w:lsdException w:name="Book Title" w:semiHidden="0" w:uiPriority="33" w:unhideWhenUsed="0" w:qFormat="1"/>
+    <w:lsdException w:name="Bibliography" w:uiPriority="37"/>
+    <w:lsdException w:name="TOC Heading" w:uiPriority="39" w:qFormat="1"/>
+  </w:latentStyles>
+  <w:style w:type="paragraph" w:default="1" w:styleId="Normal">
+    <w:name w:val="Normal"/>
+    <w:qFormat/>
+  </w:style>
+  <w:style w:type="character" w:default="1" w:styleId="DefaultParagraphFont">
+    <w:name w:val="Default Paragraph Font"/>
+    <w:uiPriority w:val="1"/>
+    <w:semiHidden/>
+    <w:unhideWhenUsed/>
+  </w:style>
+  <w:style w:type="table" w:default="1" w:styleId="TableNormal">
+    <w:name w:val="Normal Table"/>
+    <w:uiPriority w:val="99"/>
+    <w:semiHidden/>
+    <w:unhideWhenUsed/>
+    <w:tblPr>
+      <w:tblInd w:w="0" w:type="dxa"/>
+      <w:tblCellMar>
+        <w:top w:w="0" w:type="dxa"/>
+        <w:left w:w="108" w:type="dxa"/>
+        <w:bottom w:w="0" w:type="dxa"/>
+        <w:right w:w="108" w:type="dxa"/>
+      </w:tblCellMar>
+    </w:tblPr>
+  </w:style>
+  <w:style w:type="numbering" w:default="1" w:styleId="NoList">
+    <w:name w:val="No List"/>
+    <w:uiPriority w:val="99"/>
+    <w:semiHidden/>
+    <w:unhideWhenUsed/>
+  </w:style>
+  <w:style w:type="paragraph" w:styleId="ListParagraph">
+    <w:name w:val="List Paragraph"/>
+    <w:basedOn w:val="Normal"/>
+    <w:uiPriority w:val="34"/>
+    <w:qFormat/>
+    <w:rsid w:val="000A3D70"/>
+    <w:pPr>
+      <w:ind w:left="720"/>
+      <w:contextualSpacing/>
+    </w:pPr>
+  </w:style>
+  <w:style w:type="character" w:styleId="Hyperlink">
+    <w:name w:val="Hyperlink"/>
+    <w:basedOn w:val="DefaultParagraphFont"/>
+    <w:uiPriority w:val="99"/>
+    <w:semiHidden/>
+    <w:unhideWhenUsed/>
+    <w:rsid w:val="003235EB"/>
+    <w:rPr>
+      <w:color w:val="0563C1" w:themeColor="hyperlink"/>
+      <w:u w:val="single"/>
+    </w:rPr>
+  </w:style>
+  <w:style w:type="paragraph" w:styleId="HTMLPreformatted">
+    <w:name w:val="HTML Preformatted"/>
+    <w:basedOn w:val="Normal"/>
+    <w:link w:val="HTMLPreformattedChar"/>
+    <w:uiPriority w:val="99"/>
+    <w:semiHidden/>
+    <w:unhideWhenUsed/>
+    <w:rsid w:val="003235EB"/>
+    <w:pPr>
+      <w:tabs>
+        <w:tab w:val="left" w:pos="916"/>
+        <w:tab w:val="left" w:pos="1832"/>
+        <w:tab w:val="left" w:pos="2748"/>
+        <w:tab w:val="left" w:pos="3664"/>
+        <w:tab w:val="left" w:pos="4580"/>
+        <w:tab w:val="left" w:pos="5496"/>
+        <w:tab w:val="left" w:pos="6412"/>
+        <w:tab w:val="left" w:pos="7328"/>
+        <w:tab w:val="left" w:pos="8244"/>
+        <w:tab w:val="left" w:pos="9160"/>
+        <w:tab w:val="left" w:pos="10076"/>
+        <w:tab w:val="left" w:pos="10992"/>
+        <w:tab w:val="left" w:pos="11908"/>
+        <w:tab w:val="left" w:pos="12824"/>
+        <w:tab w:val="left" w:pos="13740"/>
+        <w:tab w:val="left" w:pos="14656"/>
+      </w:tabs>
+      <w:spacing w:after="0" w:line="240" w:lineRule="auto"/>
+    </w:pPr>
+    <w:rPr>
+      <w:rFonts w:ascii="Courier New" w:eastAsia="Times New Roman" w:hAnsi="Courier New" w:cs="Courier New"/>
+      <w:sz w:val="20"/>
+      <w:szCs w:val="20"/>
+      <w:lang w:val="sr-Latn-RS" w:eastAsia="sr-Latn-RS"/>
+    </w:rPr>
+  </w:style>
+  <w:style w:type="character" w:customStyle="1" w:styleId="HTMLPreformattedChar">
+    <w:name w:val="HTML Preformatted Char"/>
+    <w:basedOn w:val="DefaultParagraphFont"/>
+    <w:link w:val="HTMLPreformatted"/>
+    <w:uiPriority w:val="99"/>
+    <w:semiHidden/>
+    <w:rsid w:val="003235EB"/>
+    <w:rPr>
+      <w:rFonts w:ascii="Courier New" w:eastAsia="Times New Roman" w:hAnsi="Courier New" w:cs="Courier New"/>
+      <w:sz w:val="20"/>
+      <w:szCs w:val="20"/>
+      <w:lang w:val="sr-Latn-RS" w:eastAsia="sr-Latn-RS"/>
+    </w:rPr>
   </w:style>
 </w:styles>
 </file>
@@ -1809,7 +2741,7 @@
   <a:extraClrSchemeLst/>
   <a:extLst>
     <a:ext uri="{05A4C25C-085E-4340-85A3-A5531E510DB2}">
-      <thm15:themeFamily xmlns:thm15="http://schemas.microsoft.com/office/thememl/2012/main" name="Office Theme" id="{62F939B6-93AF-4DB8-9C6B-D6C7DFDC589F}" vid="{4A3C46E8-61CC-4603-A589-7422A47A8E4A}"/>
+      <thm15:themeFamily xmlns:thm15="http://schemas.microsoft.com/office/thememl/2012/main" xmlns="" name="Office Theme" id="{62F939B6-93AF-4DB8-9C6B-D6C7DFDC589F}" vid="{4A3C46E8-61CC-4603-A589-7422A47A8E4A}"/>
     </a:ext>
   </a:extLst>
 </a:theme>

</xml_diff>